<commit_message>
Adding updated doc with db creation scripts
Adding updated doc with db creation scripts - These will probably change later on as the db is updated.
</commit_message>
<xml_diff>
--- a/Sample Scripts.docx
+++ b/Sample Scripts.docx
@@ -17,14 +17,6 @@
           <w:u w:val="single"/>
         </w:rPr>
         <w:t>Tables:</w:t>
-      </w:r>
-      <w:r>
-        <w:rPr>
-          <w:b/>
-          <w:bCs/>
-          <w:u w:val="single"/>
-        </w:rPr>
-        <w:br/>
       </w:r>
       <w:r>
         <w:rPr>
@@ -107,6 +99,7 @@
             <w:tcW w:w="7825" w:type="dxa"/>
           </w:tcPr>
           <w:p>
+            <w:proofErr w:type="spellStart"/>
             <w:r>
               <w:rPr>
                 <w:b/>
@@ -114,6 +107,7 @@
               </w:rPr>
               <w:t>awardID</w:t>
             </w:r>
+            <w:proofErr w:type="spellEnd"/>
             <w:r>
               <w:t xml:space="preserve"> (INT</w:t>
             </w:r>
@@ -123,6 +117,7 @@
             <w:r>
               <w:t xml:space="preserve">), </w:t>
             </w:r>
+            <w:proofErr w:type="spellStart"/>
             <w:r>
               <w:rPr>
                 <w:b/>
@@ -130,6 +125,7 @@
               </w:rPr>
               <w:t>regionID</w:t>
             </w:r>
+            <w:proofErr w:type="spellEnd"/>
             <w:r>
               <w:t xml:space="preserve"> (INT), </w:t>
             </w:r>
@@ -143,6 +139,8 @@
             <w:r>
               <w:t xml:space="preserve"> (STRING (64 char max)), </w:t>
             </w:r>
+            <w:proofErr w:type="spellStart"/>
+            <w:proofErr w:type="gramStart"/>
             <w:r>
               <w:rPr>
                 <w:b/>
@@ -150,9 +148,15 @@
               </w:rPr>
               <w:t>recipientName</w:t>
             </w:r>
-            <w:r>
-              <w:t xml:space="preserve">(String (64 char max)), </w:t>
-            </w:r>
+            <w:proofErr w:type="spellEnd"/>
+            <w:r>
+              <w:t>(</w:t>
+            </w:r>
+            <w:proofErr w:type="gramEnd"/>
+            <w:r>
+              <w:t xml:space="preserve">String (64 char max)), </w:t>
+            </w:r>
+            <w:proofErr w:type="spellStart"/>
             <w:r>
               <w:rPr>
                 <w:b/>
@@ -160,6 +164,7 @@
               </w:rPr>
               <w:t>recipientEmail</w:t>
             </w:r>
+            <w:proofErr w:type="spellEnd"/>
             <w:r>
               <w:t>(STRING (64 char max))</w:t>
             </w:r>
@@ -176,12 +181,21 @@
             <w:r>
               <w:t xml:space="preserve"> (DATETIME), </w:t>
             </w:r>
-            <w:r>
-              <w:rPr>
-                <w:b/>
-                <w:bCs/>
-              </w:rPr>
-              <w:t xml:space="preserve">createdBy </w:t>
+            <w:proofErr w:type="spellStart"/>
+            <w:r>
+              <w:rPr>
+                <w:b/>
+                <w:bCs/>
+              </w:rPr>
+              <w:t>creatorID</w:t>
+            </w:r>
+            <w:proofErr w:type="spellEnd"/>
+            <w:r>
+              <w:rPr>
+                <w:b/>
+                <w:bCs/>
+              </w:rPr>
+              <w:t xml:space="preserve"> </w:t>
             </w:r>
             <w:r>
               <w:t>(INT);</w:t>
@@ -205,16 +219,26 @@
             <w:tcW w:w="7825" w:type="dxa"/>
           </w:tcPr>
           <w:p>
-            <w:r>
-              <w:rPr>
-                <w:b/>
-                <w:bCs/>
-              </w:rPr>
-              <w:t xml:space="preserve">regionID </w:t>
+            <w:proofErr w:type="spellStart"/>
+            <w:r>
+              <w:rPr>
+                <w:b/>
+                <w:bCs/>
+              </w:rPr>
+              <w:t>regionID</w:t>
+            </w:r>
+            <w:proofErr w:type="spellEnd"/>
+            <w:r>
+              <w:rPr>
+                <w:b/>
+                <w:bCs/>
+              </w:rPr>
+              <w:t xml:space="preserve"> </w:t>
             </w:r>
             <w:r>
               <w:t xml:space="preserve">(INT (AUTO-INCREMENTED)), </w:t>
             </w:r>
+            <w:proofErr w:type="gramStart"/>
             <w:r>
               <w:rPr>
                 <w:b/>
@@ -223,7 +247,11 @@
               <w:t>name</w:t>
             </w:r>
             <w:r>
-              <w:t>(STRING (64 char max))</w:t>
+              <w:t>(</w:t>
+            </w:r>
+            <w:proofErr w:type="gramEnd"/>
+            <w:r>
+              <w:t>STRING (64 char max))</w:t>
             </w:r>
           </w:p>
         </w:tc>
@@ -244,16 +272,26 @@
             <w:tcW w:w="7825" w:type="dxa"/>
           </w:tcPr>
           <w:p>
-            <w:r>
-              <w:rPr>
-                <w:b/>
-                <w:bCs/>
-              </w:rPr>
-              <w:t xml:space="preserve">signatureID </w:t>
+            <w:proofErr w:type="spellStart"/>
+            <w:r>
+              <w:rPr>
+                <w:b/>
+                <w:bCs/>
+              </w:rPr>
+              <w:t>signatureID</w:t>
+            </w:r>
+            <w:proofErr w:type="spellEnd"/>
+            <w:r>
+              <w:rPr>
+                <w:b/>
+                <w:bCs/>
+              </w:rPr>
+              <w:t xml:space="preserve"> </w:t>
             </w:r>
             <w:r>
               <w:t xml:space="preserve">(INT (AUTO-INCREMENTED)), </w:t>
             </w:r>
+            <w:proofErr w:type="spellStart"/>
             <w:r>
               <w:rPr>
                 <w:b/>
@@ -261,8 +299,22 @@
               </w:rPr>
               <w:t>signatureImage</w:t>
             </w:r>
-            <w:r>
-              <w:t>(varbinary(8000))</w:t>
+            <w:proofErr w:type="spellEnd"/>
+            <w:r>
+              <w:t>(</w:t>
+            </w:r>
+            <w:proofErr w:type="spellStart"/>
+            <w:proofErr w:type="gramStart"/>
+            <w:r>
+              <w:t>varbinary</w:t>
+            </w:r>
+            <w:proofErr w:type="spellEnd"/>
+            <w:r>
+              <w:t>(</w:t>
+            </w:r>
+            <w:proofErr w:type="gramEnd"/>
+            <w:r>
+              <w:t>8000))</w:t>
             </w:r>
           </w:p>
         </w:tc>
@@ -283,29 +335,45 @@
             <w:tcW w:w="7825" w:type="dxa"/>
           </w:tcPr>
           <w:p>
-            <w:r>
-              <w:rPr>
-                <w:b/>
-                <w:bCs/>
-              </w:rPr>
-              <w:t xml:space="preserve">userID </w:t>
+            <w:proofErr w:type="spellStart"/>
+            <w:r>
+              <w:rPr>
+                <w:b/>
+                <w:bCs/>
+              </w:rPr>
+              <w:t>userID</w:t>
+            </w:r>
+            <w:proofErr w:type="spellEnd"/>
+            <w:r>
+              <w:rPr>
+                <w:b/>
+                <w:bCs/>
+              </w:rPr>
+              <w:t xml:space="preserve"> </w:t>
             </w:r>
             <w:r>
               <w:t xml:space="preserve">(INT (AUTO-INCREMENTED)), </w:t>
             </w:r>
-            <w:r>
-              <w:rPr>
-                <w:b/>
-                <w:bCs/>
-              </w:rPr>
-              <w:t xml:space="preserve">firstName </w:t>
-            </w:r>
-            <w:r>
-              <w:t>(STRING (64 char max)</w:t>
-            </w:r>
-            <w:r>
-              <w:t xml:space="preserve">), </w:t>
-            </w:r>
+            <w:proofErr w:type="spellStart"/>
+            <w:r>
+              <w:rPr>
+                <w:b/>
+                <w:bCs/>
+              </w:rPr>
+              <w:t>firstName</w:t>
+            </w:r>
+            <w:proofErr w:type="spellEnd"/>
+            <w:r>
+              <w:rPr>
+                <w:b/>
+                <w:bCs/>
+              </w:rPr>
+              <w:t xml:space="preserve"> </w:t>
+            </w:r>
+            <w:r>
+              <w:t xml:space="preserve">(STRING (64 char max)), </w:t>
+            </w:r>
+            <w:proofErr w:type="spellStart"/>
             <w:r>
               <w:rPr>
                 <w:b/>
@@ -313,84 +381,89 @@
               </w:rPr>
               <w:t>lastName</w:t>
             </w:r>
-            <w:r>
+            <w:proofErr w:type="spellEnd"/>
+            <w:r>
+              <w:t xml:space="preserve"> (STRING (64 char max)), </w:t>
+            </w:r>
+            <w:r>
+              <w:rPr>
+                <w:b/>
+                <w:bCs/>
+              </w:rPr>
+              <w:t xml:space="preserve"> email</w:t>
+            </w:r>
+            <w:r>
+              <w:t xml:space="preserve"> (STRING (64 char max)), </w:t>
+            </w:r>
+            <w:proofErr w:type="spellStart"/>
+            <w:r>
+              <w:rPr>
+                <w:b/>
+                <w:bCs/>
+              </w:rPr>
+              <w:t>userTypeID</w:t>
+            </w:r>
+            <w:proofErr w:type="spellEnd"/>
+            <w:r>
+              <w:t xml:space="preserve"> (INT), </w:t>
+            </w:r>
+            <w:r>
+              <w:rPr>
+                <w:b/>
+                <w:bCs/>
+              </w:rPr>
+              <w:t xml:space="preserve"> password</w:t>
+            </w:r>
+            <w:r>
+              <w:t xml:space="preserve"> (STRING (64 char max)), </w:t>
+            </w:r>
+            <w:proofErr w:type="spellStart"/>
+            <w:r>
+              <w:rPr>
+                <w:b/>
+                <w:bCs/>
+              </w:rPr>
+              <w:t>createdOn</w:t>
+            </w:r>
+            <w:proofErr w:type="spellEnd"/>
+            <w:r>
+              <w:rPr>
+                <w:b/>
+                <w:bCs/>
+              </w:rPr>
+              <w:t xml:space="preserve"> (</w:t>
+            </w:r>
+            <w:r>
+              <w:t xml:space="preserve">DATETIME), </w:t>
+            </w:r>
+            <w:proofErr w:type="spellStart"/>
+            <w:r>
+              <w:rPr>
+                <w:b/>
+                <w:bCs/>
+              </w:rPr>
+              <w:t>createdBy</w:t>
+            </w:r>
+            <w:proofErr w:type="spellEnd"/>
+            <w:r>
+              <w:t xml:space="preserve"> (INT), </w:t>
+            </w:r>
+            <w:r>
+              <w:rPr>
+                <w:b/>
+                <w:bCs/>
+              </w:rPr>
               <w:t xml:space="preserve"> </w:t>
             </w:r>
-            <w:r>
-              <w:t>(STRING (64 char max))</w:t>
-            </w:r>
-            <w:r>
-              <w:t xml:space="preserve">, </w:t>
-            </w:r>
-            <w:r>
-              <w:rPr>
-                <w:b/>
-                <w:bCs/>
-              </w:rPr>
-              <w:t xml:space="preserve"> email</w:t>
-            </w:r>
-            <w:r>
-              <w:t xml:space="preserve"> </w:t>
-            </w:r>
-            <w:r>
-              <w:t>(STRING (64 char max))</w:t>
-            </w:r>
-            <w:r>
-              <w:t xml:space="preserve">, </w:t>
-            </w:r>
-            <w:r>
-              <w:rPr>
-                <w:b/>
-                <w:bCs/>
-              </w:rPr>
-              <w:t>userTypeID</w:t>
-            </w:r>
-            <w:r>
-              <w:t xml:space="preserve"> (INT), </w:t>
-            </w:r>
-            <w:r>
-              <w:rPr>
-                <w:b/>
-                <w:bCs/>
-              </w:rPr>
-              <w:t xml:space="preserve"> password</w:t>
-            </w:r>
-            <w:r>
-              <w:t xml:space="preserve"> </w:t>
-            </w:r>
-            <w:r>
-              <w:t>(STRING (64 char max))</w:t>
-            </w:r>
-            <w:r>
-              <w:t xml:space="preserve">, </w:t>
-            </w:r>
-            <w:r>
-              <w:rPr>
-                <w:b/>
-                <w:bCs/>
-              </w:rPr>
-              <w:t>createdOn (</w:t>
-            </w:r>
-            <w:r>
-              <w:t xml:space="preserve">DATETIME), </w:t>
-            </w:r>
-            <w:r>
-              <w:rPr>
-                <w:b/>
-                <w:bCs/>
-              </w:rPr>
-              <w:t>createdBy</w:t>
-            </w:r>
-            <w:r>
-              <w:t xml:space="preserve"> (INT), </w:t>
-            </w:r>
-            <w:r>
-              <w:rPr>
-                <w:b/>
-                <w:bCs/>
-              </w:rPr>
-              <w:t xml:space="preserve"> signatureID</w:t>
-            </w:r>
+            <w:proofErr w:type="spellStart"/>
+            <w:r>
+              <w:rPr>
+                <w:b/>
+                <w:bCs/>
+              </w:rPr>
+              <w:t>signatureID</w:t>
+            </w:r>
+            <w:proofErr w:type="spellEnd"/>
             <w:r>
               <w:t xml:space="preserve"> (int),</w:t>
             </w:r>
@@ -413,9 +486,11 @@
             <w:tcW w:w="1525" w:type="dxa"/>
           </w:tcPr>
           <w:p>
+            <w:proofErr w:type="spellStart"/>
             <w:r>
               <w:t>userType</w:t>
             </w:r>
+            <w:proofErr w:type="spellEnd"/>
           </w:p>
         </w:tc>
         <w:tc>
@@ -423,12 +498,21 @@
             <w:tcW w:w="7825" w:type="dxa"/>
           </w:tcPr>
           <w:p>
-            <w:r>
-              <w:rPr>
-                <w:b/>
-                <w:bCs/>
-              </w:rPr>
-              <w:t xml:space="preserve">userTypeID </w:t>
+            <w:proofErr w:type="spellStart"/>
+            <w:r>
+              <w:rPr>
+                <w:b/>
+                <w:bCs/>
+              </w:rPr>
+              <w:t>userTypeID</w:t>
+            </w:r>
+            <w:proofErr w:type="spellEnd"/>
+            <w:r>
+              <w:rPr>
+                <w:b/>
+                <w:bCs/>
+              </w:rPr>
+              <w:t xml:space="preserve"> </w:t>
             </w:r>
             <w:r>
               <w:t xml:space="preserve">(INT(AUTO-INCREMENTED)), </w:t>
@@ -441,46 +525,1199 @@
               <w:t>description</w:t>
             </w:r>
             <w:r>
-              <w:t xml:space="preserve"> </w:t>
-            </w:r>
-            <w:r>
-              <w:t>(STRING (64 char max))</w:t>
+              <w:t xml:space="preserve"> (STRING (64 char max))</w:t>
             </w:r>
           </w:p>
         </w:tc>
       </w:tr>
     </w:tbl>
     <w:p>
-      <w:r>
-        <w:rPr>
-          <w:b/>
-          <w:bCs/>
-          <w:u w:val="single"/>
-        </w:rPr>
-        <w:br/>
-      </w:r>
-      <w:r>
-        <w:rPr>
-          <w:b/>
-          <w:bCs/>
-          <w:u w:val="single"/>
-        </w:rPr>
-        <w:br/>
-      </w:r>
-      <w:r>
-        <w:rPr>
-          <w:b/>
-          <w:bCs/>
-          <w:u w:val="single"/>
-        </w:rPr>
-        <w:br/>
-      </w:r>
-      <w:r>
-        <w:rPr>
-          <w:b/>
-          <w:bCs/>
-          <w:u w:val="single"/>
-        </w:rPr>
+      <w:pPr>
+        <w:rPr>
+          <w:b/>
+          <w:bCs/>
+          <w:u w:val="single"/>
+        </w:rPr>
+      </w:pPr>
+      <w:r>
+        <w:rPr>
+          <w:b/>
+          <w:bCs/>
+          <w:u w:val="single"/>
+        </w:rPr>
+        <w:br/>
+      </w:r>
+      <w:r>
+        <w:rPr>
+          <w:b/>
+          <w:bCs/>
+          <w:u w:val="single"/>
+        </w:rPr>
+        <w:t>Creation Scripts:</w:t>
+      </w:r>
+    </w:p>
+    <w:p>
+      <w:r>
+        <w:rPr>
+          <w:u w:val="single"/>
+        </w:rPr>
+        <w:t>award</w:t>
+      </w:r>
+      <w:r>
+        <w:rPr>
+          <w:u w:val="single"/>
+        </w:rPr>
+        <w:t>:</w:t>
+      </w:r>
+      <w:r>
+        <w:t xml:space="preserve"> </w:t>
+      </w:r>
+      <w:r>
+        <w:br/>
+      </w:r>
+      <w:r>
+        <w:br/>
+      </w:r>
+      <w:r>
+        <w:t>CREATE TABLE `award` (</w:t>
+      </w:r>
+      <w:r>
+        <w:br/>
+      </w:r>
+      <w:r>
+        <w:t xml:space="preserve">  `</w:t>
+      </w:r>
+      <w:proofErr w:type="spellStart"/>
+      <w:r>
+        <w:t>awardID</w:t>
+      </w:r>
+      <w:proofErr w:type="spellEnd"/>
+      <w:r>
+        <w:t xml:space="preserve">` int(10) unsigned NOT NULL </w:t>
+      </w:r>
+      <w:proofErr w:type="spellStart"/>
+      <w:r>
+        <w:t>AUTO_INCREMENT</w:t>
+      </w:r>
+      <w:proofErr w:type="spellEnd"/>
+      <w:r>
+        <w:t>,</w:t>
+      </w:r>
+      <w:r>
+        <w:br/>
+      </w:r>
+      <w:r>
+        <w:t xml:space="preserve">  `</w:t>
+      </w:r>
+      <w:proofErr w:type="spellStart"/>
+      <w:r>
+        <w:t>regionID</w:t>
+      </w:r>
+      <w:proofErr w:type="spellEnd"/>
+      <w:r>
+        <w:t>` int(10) unsigned NOT NULL,</w:t>
+      </w:r>
+      <w:r>
+        <w:br/>
+      </w:r>
+      <w:r>
+        <w:t xml:space="preserve">  `type` varchar(64) COLLATE </w:t>
+      </w:r>
+      <w:proofErr w:type="spellStart"/>
+      <w:r>
+        <w:t>utf8_unicode_ci</w:t>
+      </w:r>
+      <w:proofErr w:type="spellEnd"/>
+      <w:r>
+        <w:t xml:space="preserve"> DEFAULT NULL,</w:t>
+      </w:r>
+      <w:r>
+        <w:br/>
+      </w:r>
+      <w:r>
+        <w:t xml:space="preserve">  `</w:t>
+      </w:r>
+      <w:proofErr w:type="spellStart"/>
+      <w:r>
+        <w:t>recipientName</w:t>
+      </w:r>
+      <w:proofErr w:type="spellEnd"/>
+      <w:r>
+        <w:t xml:space="preserve">` varchar(64) COLLATE </w:t>
+      </w:r>
+      <w:proofErr w:type="spellStart"/>
+      <w:r>
+        <w:t>utf8_unicode_ci</w:t>
+      </w:r>
+      <w:proofErr w:type="spellEnd"/>
+      <w:r>
+        <w:t xml:space="preserve"> DEFAULT NULL,</w:t>
+      </w:r>
+      <w:r>
+        <w:br/>
+      </w:r>
+      <w:r>
+        <w:t xml:space="preserve">  `</w:t>
+      </w:r>
+      <w:proofErr w:type="spellStart"/>
+      <w:r>
+        <w:t>recipientEmail</w:t>
+      </w:r>
+      <w:proofErr w:type="spellEnd"/>
+      <w:r>
+        <w:t xml:space="preserve">` varchar(64) COLLATE </w:t>
+      </w:r>
+      <w:proofErr w:type="spellStart"/>
+      <w:r>
+        <w:t>utf8_unicode_ci</w:t>
+      </w:r>
+      <w:proofErr w:type="spellEnd"/>
+      <w:r>
+        <w:t xml:space="preserve"> DEFAULT NULL,</w:t>
+      </w:r>
+      <w:r>
+        <w:br/>
+      </w:r>
+      <w:r>
+        <w:t xml:space="preserve">  `timestamp` datetime DEFAULT NULL,</w:t>
+      </w:r>
+      <w:r>
+        <w:br/>
+      </w:r>
+      <w:r>
+        <w:t xml:space="preserve">  `</w:t>
+      </w:r>
+      <w:proofErr w:type="spellStart"/>
+      <w:r>
+        <w:t>creatorID</w:t>
+      </w:r>
+      <w:proofErr w:type="spellEnd"/>
+      <w:r>
+        <w:t>` int(10) unsigned NOT NULL,</w:t>
+      </w:r>
+      <w:r>
+        <w:br/>
+      </w:r>
+      <w:r>
+        <w:t xml:space="preserve">  PRIMARY KEY (`</w:t>
+      </w:r>
+      <w:proofErr w:type="spellStart"/>
+      <w:r>
+        <w:t>awardID</w:t>
+      </w:r>
+      <w:proofErr w:type="spellEnd"/>
+      <w:r>
+        <w:t>`),</w:t>
+      </w:r>
+      <w:r>
+        <w:br/>
+      </w:r>
+      <w:r>
+        <w:t xml:space="preserve">  KEY `</w:t>
+      </w:r>
+      <w:proofErr w:type="spellStart"/>
+      <w:r>
+        <w:t>regionID</w:t>
+      </w:r>
+      <w:proofErr w:type="spellEnd"/>
+      <w:r>
+        <w:t>` (`</w:t>
+      </w:r>
+      <w:proofErr w:type="spellStart"/>
+      <w:r>
+        <w:t>regionID</w:t>
+      </w:r>
+      <w:proofErr w:type="spellEnd"/>
+      <w:r>
+        <w:t>`),</w:t>
+      </w:r>
+      <w:r>
+        <w:br/>
+      </w:r>
+      <w:r>
+        <w:t xml:space="preserve">  KEY `</w:t>
+      </w:r>
+      <w:proofErr w:type="spellStart"/>
+      <w:r>
+        <w:t>creatorID</w:t>
+      </w:r>
+      <w:proofErr w:type="spellEnd"/>
+      <w:r>
+        <w:t>` (`</w:t>
+      </w:r>
+      <w:proofErr w:type="spellStart"/>
+      <w:r>
+        <w:t>creatorID</w:t>
+      </w:r>
+      <w:proofErr w:type="spellEnd"/>
+      <w:r>
+        <w:t>`),</w:t>
+      </w:r>
+      <w:r>
+        <w:br/>
+      </w:r>
+      <w:r>
+        <w:t xml:space="preserve">  CONSTRAINT `</w:t>
+      </w:r>
+      <w:proofErr w:type="spellStart"/>
+      <w:r>
+        <w:t>award_ibfk_1</w:t>
+      </w:r>
+      <w:proofErr w:type="spellEnd"/>
+      <w:r>
+        <w:t>` FOREIGN KEY (`</w:t>
+      </w:r>
+      <w:proofErr w:type="spellStart"/>
+      <w:r>
+        <w:t>regionID</w:t>
+      </w:r>
+      <w:proofErr w:type="spellEnd"/>
+      <w:r>
+        <w:t>`) REFERENCES `region` (`</w:t>
+      </w:r>
+      <w:proofErr w:type="spellStart"/>
+      <w:r>
+        <w:t>regionid</w:t>
+      </w:r>
+      <w:proofErr w:type="spellEnd"/>
+      <w:r>
+        <w:t>`),</w:t>
+      </w:r>
+      <w:r>
+        <w:br/>
+      </w:r>
+      <w:r>
+        <w:t xml:space="preserve">  CONSTRAINT `</w:t>
+      </w:r>
+      <w:proofErr w:type="spellStart"/>
+      <w:r>
+        <w:t>award_ibfk_2</w:t>
+      </w:r>
+      <w:proofErr w:type="spellEnd"/>
+      <w:r>
+        <w:t>` FOREIGN KEY (`</w:t>
+      </w:r>
+      <w:proofErr w:type="spellStart"/>
+      <w:r>
+        <w:t>creatorID</w:t>
+      </w:r>
+      <w:proofErr w:type="spellEnd"/>
+      <w:r>
+        <w:t>`) REFERENCES `user` (`</w:t>
+      </w:r>
+      <w:proofErr w:type="spellStart"/>
+      <w:r>
+        <w:t>userid</w:t>
+      </w:r>
+      <w:proofErr w:type="spellEnd"/>
+      <w:r>
+        <w:t>`)</w:t>
+      </w:r>
+      <w:r>
+        <w:br/>
+      </w:r>
+      <w:r>
+        <w:t>) ENGINE=</w:t>
+      </w:r>
+      <w:proofErr w:type="spellStart"/>
+      <w:r>
+        <w:t>InnoDB</w:t>
+      </w:r>
+      <w:proofErr w:type="spellEnd"/>
+      <w:r>
+        <w:t xml:space="preserve"> </w:t>
+      </w:r>
+      <w:proofErr w:type="spellStart"/>
+      <w:r>
+        <w:t>AUTO_INCREMENT</w:t>
+      </w:r>
+      <w:proofErr w:type="spellEnd"/>
+      <w:r>
+        <w:t>=5 DEFAULT CHARSET=</w:t>
+      </w:r>
+      <w:proofErr w:type="spellStart"/>
+      <w:r>
+        <w:t>utf8</w:t>
+      </w:r>
+      <w:proofErr w:type="spellEnd"/>
+      <w:r>
+        <w:t xml:space="preserve"> COLLATE=</w:t>
+      </w:r>
+      <w:proofErr w:type="spellStart"/>
+      <w:r>
+        <w:t>utf8_unicode_ci</w:t>
+      </w:r>
+      <w:proofErr w:type="spellEnd"/>
+      <w:r>
+        <w:t xml:space="preserve"> </w:t>
+      </w:r>
+      <w:r>
+        <w:br/>
+      </w:r>
+      <w:r>
+        <w:br/>
+      </w:r>
+      <w:r>
+        <w:br/>
+      </w:r>
+      <w:r>
+        <w:rPr>
+          <w:u w:val="single"/>
+        </w:rPr>
+        <w:t>region</w:t>
+      </w:r>
+      <w:r>
+        <w:rPr>
+          <w:u w:val="single"/>
+        </w:rPr>
+        <w:t>:</w:t>
+      </w:r>
+      <w:r>
+        <w:t xml:space="preserve"> </w:t>
+      </w:r>
+      <w:r>
+        <w:br/>
+      </w:r>
+      <w:r>
+        <w:br/>
+      </w:r>
+      <w:r>
+        <w:t>CREATE TABLE `region` (</w:t>
+      </w:r>
+      <w:r>
+        <w:br/>
+      </w:r>
+      <w:r>
+        <w:t xml:space="preserve">  `</w:t>
+      </w:r>
+      <w:proofErr w:type="spellStart"/>
+      <w:r>
+        <w:t>regionID</w:t>
+      </w:r>
+      <w:proofErr w:type="spellEnd"/>
+      <w:r>
+        <w:t xml:space="preserve">` int(10) unsigned NOT NULL </w:t>
+      </w:r>
+      <w:proofErr w:type="spellStart"/>
+      <w:r>
+        <w:t>AUTO_INCREMENT</w:t>
+      </w:r>
+      <w:proofErr w:type="spellEnd"/>
+      <w:r>
+        <w:t>,</w:t>
+      </w:r>
+      <w:r>
+        <w:br/>
+      </w:r>
+      <w:r>
+        <w:t xml:space="preserve">  `name` varchar(64) COLLATE </w:t>
+      </w:r>
+      <w:proofErr w:type="spellStart"/>
+      <w:r>
+        <w:t>utf8_unicode_ci</w:t>
+      </w:r>
+      <w:proofErr w:type="spellEnd"/>
+      <w:r>
+        <w:t xml:space="preserve"> NOT NULL,</w:t>
+      </w:r>
+      <w:r>
+        <w:br/>
+      </w:r>
+      <w:r>
+        <w:t xml:space="preserve">  PRIMARY KEY (`</w:t>
+      </w:r>
+      <w:proofErr w:type="spellStart"/>
+      <w:r>
+        <w:t>regionID</w:t>
+      </w:r>
+      <w:proofErr w:type="spellEnd"/>
+      <w:r>
+        <w:t>`),</w:t>
+      </w:r>
+      <w:r>
+        <w:br/>
+      </w:r>
+      <w:r>
+        <w:t xml:space="preserve">  UNIQUE KEY `</w:t>
+      </w:r>
+      <w:proofErr w:type="spellStart"/>
+      <w:r>
+        <w:t>regionID</w:t>
+      </w:r>
+      <w:proofErr w:type="spellEnd"/>
+      <w:r>
+        <w:t>` (`</w:t>
+      </w:r>
+      <w:proofErr w:type="spellStart"/>
+      <w:r>
+        <w:t>regionID</w:t>
+      </w:r>
+      <w:proofErr w:type="spellEnd"/>
+      <w:r>
+        <w:t>`)</w:t>
+      </w:r>
+      <w:r>
+        <w:br/>
+      </w:r>
+      <w:r>
+        <w:t>) ENGINE=</w:t>
+      </w:r>
+      <w:proofErr w:type="spellStart"/>
+      <w:r>
+        <w:t>InnoDB</w:t>
+      </w:r>
+      <w:proofErr w:type="spellEnd"/>
+      <w:r>
+        <w:t xml:space="preserve"> </w:t>
+      </w:r>
+      <w:proofErr w:type="spellStart"/>
+      <w:r>
+        <w:t>AUTO_INCREMENT</w:t>
+      </w:r>
+      <w:proofErr w:type="spellEnd"/>
+      <w:r>
+        <w:t>=7 DEFAULT CHARSET=</w:t>
+      </w:r>
+      <w:proofErr w:type="spellStart"/>
+      <w:r>
+        <w:t>utf8</w:t>
+      </w:r>
+      <w:proofErr w:type="spellEnd"/>
+      <w:r>
+        <w:t xml:space="preserve"> COLLATE=</w:t>
+      </w:r>
+      <w:proofErr w:type="spellStart"/>
+      <w:r>
+        <w:t>utf8_unicode_ci</w:t>
+      </w:r>
+      <w:proofErr w:type="spellEnd"/>
+    </w:p>
+    <w:p>
+      <w:r>
+        <w:br/>
+      </w:r>
+      <w:r>
+        <w:br/>
+      </w:r>
+      <w:r>
+        <w:br/>
+      </w:r>
+      <w:r>
+        <w:br/>
+      </w:r>
+    </w:p>
+    <w:p>
+      <w:r>
+        <w:rPr>
+          <w:u w:val="single"/>
+        </w:rPr>
+        <w:lastRenderedPageBreak/>
+        <w:t>signature:</w:t>
+      </w:r>
+      <w:r>
+        <w:t xml:space="preserve"> </w:t>
+      </w:r>
+      <w:r>
+        <w:br/>
+      </w:r>
+      <w:r>
+        <w:br/>
+      </w:r>
+      <w:r>
+        <w:t>CREATE TABLE `signature` (</w:t>
+      </w:r>
+      <w:r>
+        <w:br/>
+      </w:r>
+      <w:r>
+        <w:t xml:space="preserve">  `</w:t>
+      </w:r>
+      <w:proofErr w:type="spellStart"/>
+      <w:r>
+        <w:t>signatureID</w:t>
+      </w:r>
+      <w:proofErr w:type="spellEnd"/>
+      <w:r>
+        <w:t xml:space="preserve">` int(10) unsigned NOT NULL </w:t>
+      </w:r>
+      <w:proofErr w:type="spellStart"/>
+      <w:r>
+        <w:t>AUTO_INCREMENT</w:t>
+      </w:r>
+      <w:proofErr w:type="spellEnd"/>
+      <w:r>
+        <w:t>,</w:t>
+      </w:r>
+      <w:r>
+        <w:br/>
+      </w:r>
+      <w:r>
+        <w:t xml:space="preserve">  `</w:t>
+      </w:r>
+      <w:proofErr w:type="spellStart"/>
+      <w:r>
+        <w:t>signatureImage</w:t>
+      </w:r>
+      <w:proofErr w:type="spellEnd"/>
+      <w:r>
+        <w:t xml:space="preserve">` </w:t>
+      </w:r>
+      <w:proofErr w:type="spellStart"/>
+      <w:r>
+        <w:t>varbinary</w:t>
+      </w:r>
+      <w:proofErr w:type="spellEnd"/>
+      <w:r>
+        <w:t>(8000) DEFAULT NULL,</w:t>
+      </w:r>
+      <w:r>
+        <w:br/>
+      </w:r>
+      <w:r>
+        <w:t xml:space="preserve">  PRIMARY KEY (`</w:t>
+      </w:r>
+      <w:proofErr w:type="spellStart"/>
+      <w:r>
+        <w:t>signatureID</w:t>
+      </w:r>
+      <w:proofErr w:type="spellEnd"/>
+      <w:r>
+        <w:t>`)</w:t>
+      </w:r>
+      <w:r>
+        <w:br/>
+      </w:r>
+      <w:r>
+        <w:t>) ENGINE=</w:t>
+      </w:r>
+      <w:proofErr w:type="spellStart"/>
+      <w:r>
+        <w:t>InnoDB</w:t>
+      </w:r>
+      <w:proofErr w:type="spellEnd"/>
+      <w:r>
+        <w:t xml:space="preserve"> </w:t>
+      </w:r>
+      <w:proofErr w:type="spellStart"/>
+      <w:r>
+        <w:t>AUTO_INCREMENT</w:t>
+      </w:r>
+      <w:proofErr w:type="spellEnd"/>
+      <w:r>
+        <w:t>=2 DEFAULT CHARSET=</w:t>
+      </w:r>
+      <w:proofErr w:type="spellStart"/>
+      <w:r>
+        <w:t>utf8</w:t>
+      </w:r>
+      <w:proofErr w:type="spellEnd"/>
+      <w:r>
+        <w:t xml:space="preserve"> COLLATE=</w:t>
+      </w:r>
+      <w:proofErr w:type="spellStart"/>
+      <w:r>
+        <w:t>utf8_unicode_ci</w:t>
+      </w:r>
+      <w:proofErr w:type="spellEnd"/>
+      <w:r>
+        <w:br/>
+      </w:r>
+      <w:r>
+        <w:br/>
+      </w:r>
+      <w:r>
+        <w:br/>
+      </w:r>
+      <w:r>
+        <w:rPr>
+          <w:u w:val="single"/>
+        </w:rPr>
+        <w:t>user:</w:t>
+      </w:r>
+      <w:r>
+        <w:br/>
+      </w:r>
+      <w:r>
+        <w:br/>
+      </w:r>
+      <w:r>
+        <w:t>CREATE TABLE `user` (</w:t>
+      </w:r>
+      <w:r>
+        <w:br/>
+      </w:r>
+      <w:r>
+        <w:t xml:space="preserve">  `</w:t>
+      </w:r>
+      <w:proofErr w:type="spellStart"/>
+      <w:r>
+        <w:t>userID</w:t>
+      </w:r>
+      <w:proofErr w:type="spellEnd"/>
+      <w:r>
+        <w:t xml:space="preserve">` int(10) unsigned NOT NULL </w:t>
+      </w:r>
+      <w:proofErr w:type="spellStart"/>
+      <w:r>
+        <w:t>AUTO_INCREMENT</w:t>
+      </w:r>
+      <w:proofErr w:type="spellEnd"/>
+      <w:r>
+        <w:t>,</w:t>
+      </w:r>
+      <w:r>
+        <w:br/>
+      </w:r>
+      <w:r>
+        <w:t xml:space="preserve">  `</w:t>
+      </w:r>
+      <w:proofErr w:type="spellStart"/>
+      <w:r>
+        <w:t>firstName</w:t>
+      </w:r>
+      <w:proofErr w:type="spellEnd"/>
+      <w:r>
+        <w:t xml:space="preserve">` varchar(64) COLLATE </w:t>
+      </w:r>
+      <w:proofErr w:type="spellStart"/>
+      <w:r>
+        <w:t>utf8_unicode_ci</w:t>
+      </w:r>
+      <w:proofErr w:type="spellEnd"/>
+      <w:r>
+        <w:t xml:space="preserve"> NOT NULL,</w:t>
+      </w:r>
+      <w:r>
+        <w:br/>
+      </w:r>
+      <w:r>
+        <w:t xml:space="preserve">  `</w:t>
+      </w:r>
+      <w:proofErr w:type="spellStart"/>
+      <w:r>
+        <w:t>lastName</w:t>
+      </w:r>
+      <w:proofErr w:type="spellEnd"/>
+      <w:r>
+        <w:t xml:space="preserve">` varchar(64) COLLATE </w:t>
+      </w:r>
+      <w:proofErr w:type="spellStart"/>
+      <w:r>
+        <w:t>utf8_unicode_ci</w:t>
+      </w:r>
+      <w:proofErr w:type="spellEnd"/>
+      <w:r>
+        <w:t xml:space="preserve"> NOT NULL,</w:t>
+      </w:r>
+      <w:r>
+        <w:br/>
+      </w:r>
+      <w:r>
+        <w:t xml:space="preserve">  `email` varchar(64) COLLATE </w:t>
+      </w:r>
+      <w:proofErr w:type="spellStart"/>
+      <w:r>
+        <w:t>utf8_unicode_ci</w:t>
+      </w:r>
+      <w:proofErr w:type="spellEnd"/>
+      <w:r>
+        <w:t xml:space="preserve"> DEFAULT NULL,</w:t>
+      </w:r>
+      <w:r>
+        <w:br/>
+      </w:r>
+      <w:r>
+        <w:t xml:space="preserve">  `</w:t>
+      </w:r>
+      <w:proofErr w:type="spellStart"/>
+      <w:r>
+        <w:t>userTypeID</w:t>
+      </w:r>
+      <w:proofErr w:type="spellEnd"/>
+      <w:r>
+        <w:t>` int(10) unsigned NOT NULL,</w:t>
+      </w:r>
+      <w:r>
+        <w:br/>
+      </w:r>
+      <w:r>
+        <w:t xml:space="preserve">  `password` varchar(64) COLLATE </w:t>
+      </w:r>
+      <w:proofErr w:type="spellStart"/>
+      <w:r>
+        <w:t>utf8_unicode_ci</w:t>
+      </w:r>
+      <w:proofErr w:type="spellEnd"/>
+      <w:r>
+        <w:t xml:space="preserve"> NOT NULL,</w:t>
+      </w:r>
+      <w:r>
+        <w:br/>
+      </w:r>
+      <w:r>
+        <w:t xml:space="preserve">  `</w:t>
+      </w:r>
+      <w:proofErr w:type="spellStart"/>
+      <w:r>
+        <w:t>createdOn</w:t>
+      </w:r>
+      <w:proofErr w:type="spellEnd"/>
+      <w:r>
+        <w:t>` datetime DEFAULT NULL,</w:t>
+      </w:r>
+      <w:r>
+        <w:br/>
+      </w:r>
+      <w:r>
+        <w:t xml:space="preserve">  `</w:t>
+      </w:r>
+      <w:proofErr w:type="spellStart"/>
+      <w:r>
+        <w:t>createdBy</w:t>
+      </w:r>
+      <w:proofErr w:type="spellEnd"/>
+      <w:r>
+        <w:t>` int(10) unsigned NOT NULL,</w:t>
+      </w:r>
+      <w:r>
+        <w:br/>
+      </w:r>
+      <w:r>
+        <w:t xml:space="preserve">  `</w:t>
+      </w:r>
+      <w:proofErr w:type="spellStart"/>
+      <w:r>
+        <w:t>signatureID</w:t>
+      </w:r>
+      <w:proofErr w:type="spellEnd"/>
+      <w:r>
+        <w:t>` int(10) unsigned DEFAULT NULL,</w:t>
+      </w:r>
+      <w:r>
+        <w:br/>
+      </w:r>
+      <w:r>
+        <w:t xml:space="preserve">  `timestamp` datetime DEFAULT NULL,</w:t>
+      </w:r>
+      <w:r>
+        <w:br/>
+      </w:r>
+      <w:r>
+        <w:t xml:space="preserve">  PRIMARY KEY (`</w:t>
+      </w:r>
+      <w:proofErr w:type="spellStart"/>
+      <w:r>
+        <w:t>userID</w:t>
+      </w:r>
+      <w:proofErr w:type="spellEnd"/>
+      <w:r>
+        <w:t>`),</w:t>
+      </w:r>
+      <w:r>
+        <w:br/>
+      </w:r>
+      <w:r>
+        <w:t xml:space="preserve">  KEY `</w:t>
+      </w:r>
+      <w:proofErr w:type="spellStart"/>
+      <w:r>
+        <w:t>userTypeID</w:t>
+      </w:r>
+      <w:proofErr w:type="spellEnd"/>
+      <w:r>
+        <w:t>` (`</w:t>
+      </w:r>
+      <w:proofErr w:type="spellStart"/>
+      <w:r>
+        <w:t>userTypeID</w:t>
+      </w:r>
+      <w:proofErr w:type="spellEnd"/>
+      <w:r>
+        <w:t>`),</w:t>
+      </w:r>
+      <w:r>
+        <w:br/>
+      </w:r>
+      <w:r>
+        <w:t xml:space="preserve">  KEY `</w:t>
+      </w:r>
+      <w:proofErr w:type="spellStart"/>
+      <w:r>
+        <w:t>signatureID</w:t>
+      </w:r>
+      <w:proofErr w:type="spellEnd"/>
+      <w:r>
+        <w:t>` (`</w:t>
+      </w:r>
+      <w:proofErr w:type="spellStart"/>
+      <w:r>
+        <w:t>signatureID</w:t>
+      </w:r>
+      <w:proofErr w:type="spellEnd"/>
+      <w:r>
+        <w:t>`),</w:t>
+      </w:r>
+      <w:r>
+        <w:br/>
+      </w:r>
+      <w:r>
+        <w:t xml:space="preserve">  KEY `</w:t>
+      </w:r>
+      <w:proofErr w:type="spellStart"/>
+      <w:r>
+        <w:t>createdBy</w:t>
+      </w:r>
+      <w:proofErr w:type="spellEnd"/>
+      <w:r>
+        <w:t>` (`</w:t>
+      </w:r>
+      <w:proofErr w:type="spellStart"/>
+      <w:r>
+        <w:t>createdBy</w:t>
+      </w:r>
+      <w:proofErr w:type="spellEnd"/>
+      <w:r>
+        <w:t>`),</w:t>
+      </w:r>
+      <w:r>
+        <w:br/>
+      </w:r>
+      <w:r>
+        <w:t xml:space="preserve">  CONSTRAINT `</w:t>
+      </w:r>
+      <w:proofErr w:type="spellStart"/>
+      <w:r>
+        <w:t>user_ibfk_1</w:t>
+      </w:r>
+      <w:proofErr w:type="spellEnd"/>
+      <w:r>
+        <w:t>` FOREIGN KEY (`</w:t>
+      </w:r>
+      <w:proofErr w:type="spellStart"/>
+      <w:r>
+        <w:t>userTypeID</w:t>
+      </w:r>
+      <w:proofErr w:type="spellEnd"/>
+      <w:r>
+        <w:t>`) REFERENCES `</w:t>
+      </w:r>
+      <w:proofErr w:type="spellStart"/>
+      <w:r>
+        <w:t>userType</w:t>
+      </w:r>
+      <w:proofErr w:type="spellEnd"/>
+      <w:r>
+        <w:t>` (`</w:t>
+      </w:r>
+      <w:proofErr w:type="spellStart"/>
+      <w:r>
+        <w:t>usertypeid</w:t>
+      </w:r>
+      <w:proofErr w:type="spellEnd"/>
+      <w:r>
+        <w:t>`),</w:t>
+      </w:r>
+      <w:r>
+        <w:br/>
+      </w:r>
+      <w:r>
+        <w:t xml:space="preserve">  CONSTRAINT `</w:t>
+      </w:r>
+      <w:proofErr w:type="spellStart"/>
+      <w:r>
+        <w:t>user_ibfk_2</w:t>
+      </w:r>
+      <w:proofErr w:type="spellEnd"/>
+      <w:r>
+        <w:t>` FOREIGN KEY (`</w:t>
+      </w:r>
+      <w:proofErr w:type="spellStart"/>
+      <w:r>
+        <w:t>signatureID</w:t>
+      </w:r>
+      <w:proofErr w:type="spellEnd"/>
+      <w:r>
+        <w:t>`) REFERENCES `signature` (`</w:t>
+      </w:r>
+      <w:proofErr w:type="spellStart"/>
+      <w:r>
+        <w:t>signatureid</w:t>
+      </w:r>
+      <w:proofErr w:type="spellEnd"/>
+      <w:r>
+        <w:t>`),</w:t>
+      </w:r>
+      <w:r>
+        <w:br/>
+      </w:r>
+      <w:r>
+        <w:t xml:space="preserve">  CONSTRAINT `</w:t>
+      </w:r>
+      <w:proofErr w:type="spellStart"/>
+      <w:r>
+        <w:t>user_ibfk_3</w:t>
+      </w:r>
+      <w:proofErr w:type="spellEnd"/>
+      <w:r>
+        <w:t>` FOREIGN KEY (`</w:t>
+      </w:r>
+      <w:proofErr w:type="spellStart"/>
+      <w:r>
+        <w:t>createdBy</w:t>
+      </w:r>
+      <w:proofErr w:type="spellEnd"/>
+      <w:r>
+        <w:t>`) REFERENCES `user` (`</w:t>
+      </w:r>
+      <w:proofErr w:type="spellStart"/>
+      <w:r>
+        <w:t>userid</w:t>
+      </w:r>
+      <w:proofErr w:type="spellEnd"/>
+      <w:r>
+        <w:t>`)</w:t>
+      </w:r>
+      <w:r>
+        <w:br/>
+      </w:r>
+      <w:r>
+        <w:t>) ENGINE=</w:t>
+      </w:r>
+      <w:proofErr w:type="spellStart"/>
+      <w:r>
+        <w:t>InnoDB</w:t>
+      </w:r>
+      <w:proofErr w:type="spellEnd"/>
+      <w:r>
+        <w:t xml:space="preserve"> </w:t>
+      </w:r>
+      <w:proofErr w:type="spellStart"/>
+      <w:r>
+        <w:t>AUTO_INCREMENT</w:t>
+      </w:r>
+      <w:proofErr w:type="spellEnd"/>
+      <w:r>
+        <w:t>=15 DEFAULT CHARSET=</w:t>
+      </w:r>
+      <w:proofErr w:type="spellStart"/>
+      <w:r>
+        <w:t>utf8</w:t>
+      </w:r>
+      <w:proofErr w:type="spellEnd"/>
+      <w:r>
+        <w:t xml:space="preserve"> COLLATE=</w:t>
+      </w:r>
+      <w:proofErr w:type="spellStart"/>
+      <w:r>
+        <w:t>utf8_unicode_ci</w:t>
+      </w:r>
+      <w:proofErr w:type="spellEnd"/>
+      <w:r>
+        <w:br/>
+      </w:r>
+      <w:r>
+        <w:br/>
+      </w:r>
+      <w:r>
+        <w:br/>
+      </w:r>
+      <w:proofErr w:type="spellStart"/>
+      <w:r>
+        <w:t>userType</w:t>
+      </w:r>
+      <w:proofErr w:type="spellEnd"/>
+      <w:r>
+        <w:t>:</w:t>
+      </w:r>
+      <w:r>
+        <w:t xml:space="preserve"> </w:t>
+      </w:r>
+      <w:r>
+        <w:br/>
+      </w:r>
+      <w:r>
+        <w:br/>
+      </w:r>
+      <w:r>
+        <w:t>CREATE TABLE `</w:t>
+      </w:r>
+      <w:proofErr w:type="spellStart"/>
+      <w:r>
+        <w:t>userType</w:t>
+      </w:r>
+      <w:proofErr w:type="spellEnd"/>
+      <w:r>
+        <w:t>` (</w:t>
+      </w:r>
+      <w:r>
+        <w:br/>
+      </w:r>
+      <w:r>
+        <w:t xml:space="preserve"> `</w:t>
+      </w:r>
+      <w:proofErr w:type="spellStart"/>
+      <w:r>
+        <w:t>userTypeID</w:t>
+      </w:r>
+      <w:proofErr w:type="spellEnd"/>
+      <w:r>
+        <w:t xml:space="preserve">` int(10) unsigned NOT NULL </w:t>
+      </w:r>
+      <w:proofErr w:type="spellStart"/>
+      <w:r>
+        <w:t>AUTO_INCREMENT</w:t>
+      </w:r>
+      <w:proofErr w:type="spellEnd"/>
+      <w:r>
+        <w:t>,</w:t>
+      </w:r>
+      <w:r>
+        <w:br/>
+      </w:r>
+      <w:r>
+        <w:t xml:space="preserve">  `description` varchar(64) COLLATE </w:t>
+      </w:r>
+      <w:proofErr w:type="spellStart"/>
+      <w:r>
+        <w:t>utf8_unicode_ci</w:t>
+      </w:r>
+      <w:proofErr w:type="spellEnd"/>
+      <w:r>
+        <w:t xml:space="preserve"> DEFAULT NULL,</w:t>
+      </w:r>
+      <w:r>
+        <w:br/>
+      </w:r>
+      <w:r>
+        <w:t xml:space="preserve">  PRIMARY KEY (`</w:t>
+      </w:r>
+      <w:proofErr w:type="spellStart"/>
+      <w:r>
+        <w:t>userTypeID</w:t>
+      </w:r>
+      <w:proofErr w:type="spellEnd"/>
+      <w:r>
+        <w:t>`)</w:t>
+      </w:r>
+      <w:r>
+        <w:br/>
+      </w:r>
+      <w:r>
+        <w:t>) ENGINE=</w:t>
+      </w:r>
+      <w:proofErr w:type="spellStart"/>
+      <w:r>
+        <w:t>InnoDB</w:t>
+      </w:r>
+      <w:proofErr w:type="spellEnd"/>
+      <w:r>
+        <w:t xml:space="preserve"> </w:t>
+      </w:r>
+      <w:proofErr w:type="spellStart"/>
+      <w:r>
+        <w:t>AUTO_INCREMENT</w:t>
+      </w:r>
+      <w:proofErr w:type="spellEnd"/>
+      <w:r>
+        <w:t>=3 DEFAULT CHARSET=</w:t>
+      </w:r>
+      <w:proofErr w:type="spellStart"/>
+      <w:r>
+        <w:t>utf8</w:t>
+      </w:r>
+      <w:proofErr w:type="spellEnd"/>
+      <w:r>
+        <w:t xml:space="preserve"> COLLATE=</w:t>
+      </w:r>
+      <w:proofErr w:type="spellStart"/>
+      <w:r>
+        <w:t>utf8_unicode_ci</w:t>
+      </w:r>
+      <w:proofErr w:type="spellEnd"/>
+      <w:r>
+        <w:br/>
+      </w:r>
+      <w:r>
+        <w:rPr>
+          <w:b/>
+          <w:bCs/>
+          <w:u w:val="single"/>
+        </w:rPr>
+        <w:br/>
+      </w:r>
+      <w:r>
+        <w:rPr>
+          <w:b/>
+          <w:bCs/>
+          <w:u w:val="single"/>
+        </w:rPr>
+        <w:br/>
+      </w:r>
+      <w:r>
+        <w:rPr>
+          <w:b/>
+          <w:bCs/>
+          <w:u w:val="single"/>
+        </w:rPr>
+        <w:br/>
+      </w:r>
+      <w:r>
+        <w:rPr>
+          <w:b/>
+          <w:bCs/>
+          <w:u w:val="single"/>
+        </w:rPr>
+        <w:br/>
+      </w:r>
+      <w:r>
+        <w:rPr>
+          <w:b/>
+          <w:bCs/>
+          <w:u w:val="single"/>
+        </w:rPr>
+        <w:br/>
+      </w:r>
+      <w:r>
+        <w:rPr>
+          <w:b/>
+          <w:bCs/>
+          <w:u w:val="single"/>
+        </w:rPr>
+        <w:br/>
+      </w:r>
+      <w:r>
+        <w:rPr>
+          <w:b/>
+          <w:bCs/>
+          <w:u w:val="single"/>
+        </w:rPr>
+        <w:br/>
+      </w:r>
+      <w:r>
+        <w:rPr>
+          <w:b/>
+          <w:bCs/>
+          <w:u w:val="single"/>
+        </w:rPr>
+        <w:br/>
+      </w:r>
+      <w:bookmarkStart w:id="0" w:name="_GoBack"/>
+      <w:bookmarkEnd w:id="0"/>
+      <w:r>
+        <w:rPr>
+          <w:b/>
+          <w:bCs/>
+          <w:u w:val="single"/>
+        </w:rPr>
+        <w:br/>
+      </w:r>
+      <w:r>
+        <w:rPr>
+          <w:b/>
+          <w:bCs/>
+          <w:u w:val="single"/>
+        </w:rPr>
+        <w:lastRenderedPageBreak/>
         <w:t>Inserting a new user into the database:</w:t>
       </w:r>
       <w:r>
@@ -495,7 +1732,54 @@
       </w:r>
       <w:r>
         <w:tab/>
-        <w:t xml:space="preserve">firstName, lastName, email, userTypeID, password, createdOn, createdBy, signatureID, </w:t>
+      </w:r>
+      <w:proofErr w:type="spellStart"/>
+      <w:r>
+        <w:t>firstName</w:t>
+      </w:r>
+      <w:proofErr w:type="spellEnd"/>
+      <w:r>
+        <w:t xml:space="preserve">, </w:t>
+      </w:r>
+      <w:proofErr w:type="spellStart"/>
+      <w:r>
+        <w:t>lastName</w:t>
+      </w:r>
+      <w:proofErr w:type="spellEnd"/>
+      <w:r>
+        <w:t xml:space="preserve">, email, </w:t>
+      </w:r>
+      <w:proofErr w:type="spellStart"/>
+      <w:r>
+        <w:t>userTypeID</w:t>
+      </w:r>
+      <w:proofErr w:type="spellEnd"/>
+      <w:r>
+        <w:t xml:space="preserve">, password, </w:t>
+      </w:r>
+      <w:proofErr w:type="spellStart"/>
+      <w:r>
+        <w:t>createdOn</w:t>
+      </w:r>
+      <w:proofErr w:type="spellEnd"/>
+      <w:r>
+        <w:t xml:space="preserve">, </w:t>
+      </w:r>
+      <w:proofErr w:type="spellStart"/>
+      <w:r>
+        <w:t>createdBy</w:t>
+      </w:r>
+      <w:proofErr w:type="spellEnd"/>
+      <w:r>
+        <w:t xml:space="preserve">, </w:t>
+      </w:r>
+      <w:proofErr w:type="spellStart"/>
+      <w:r>
+        <w:t>signatureID</w:t>
+      </w:r>
+      <w:proofErr w:type="spellEnd"/>
+      <w:r>
+        <w:t xml:space="preserve">, </w:t>
       </w:r>
       <w:r>
         <w:br/>
@@ -519,7 +1803,31 @@
       </w:r>
       <w:r>
         <w:tab/>
-        <w:t xml:space="preserve">‘Robert’, ‘Fletcher’, ‘testemail@test.com’, 1, ‘TestPassword’, CURRENT_TIMESTAMP, </w:t>
+        <w:t>‘Robert’, ‘Fletcher’, ‘</w:t>
+      </w:r>
+      <w:proofErr w:type="spellStart"/>
+      <w:r>
+        <w:t>testemail@test.com</w:t>
+      </w:r>
+      <w:proofErr w:type="spellEnd"/>
+      <w:r>
+        <w:t>’, 1, ‘</w:t>
+      </w:r>
+      <w:proofErr w:type="spellStart"/>
+      <w:r>
+        <w:t>TestPassword</w:t>
+      </w:r>
+      <w:proofErr w:type="spellEnd"/>
+      <w:r>
+        <w:t xml:space="preserve">’, </w:t>
+      </w:r>
+      <w:proofErr w:type="spellStart"/>
+      <w:r>
+        <w:t>CURRENT_TIMESTAMP</w:t>
+      </w:r>
+      <w:proofErr w:type="spellEnd"/>
+      <w:r>
+        <w:t xml:space="preserve">, </w:t>
       </w:r>
       <w:r>
         <w:br/>
@@ -529,7 +1837,15 @@
       </w:r>
       <w:r>
         <w:tab/>
-        <w:t>1, NULL, CURRENT_TIMESTAMP);</w:t>
+        <w:t xml:space="preserve">1, NULL, </w:t>
+      </w:r>
+      <w:proofErr w:type="spellStart"/>
+      <w:r>
+        <w:t>CURRENT_TIMESTAMP</w:t>
+      </w:r>
+      <w:proofErr w:type="spellEnd"/>
+      <w:r>
+        <w:t>);</w:t>
       </w:r>
       <w:r>
         <w:br/>
@@ -614,17 +1930,36 @@
         <w:t xml:space="preserve">  </w:t>
       </w:r>
       <w:r>
-        <w:t>SET lastName = ‘SomeNewName’</w:t>
+        <w:t xml:space="preserve">SET </w:t>
+      </w:r>
+      <w:proofErr w:type="spellStart"/>
+      <w:r>
+        <w:t>lastName</w:t>
+      </w:r>
+      <w:proofErr w:type="spellEnd"/>
+      <w:r>
+        <w:t xml:space="preserve"> = ‘</w:t>
+      </w:r>
+      <w:proofErr w:type="spellStart"/>
+      <w:r>
+        <w:t>SomeNewName</w:t>
+      </w:r>
+      <w:proofErr w:type="spellEnd"/>
+      <w:r>
+        <w:t>’</w:t>
       </w:r>
       <w:r>
         <w:t>,</w:t>
       </w:r>
       <w:r>
         <w:br/>
-        <w:t xml:space="preserve">  timestamp = CURRENT_TIMESTAMP</w:t>
-      </w:r>
-      <w:bookmarkStart w:id="0" w:name="_GoBack"/>
-      <w:bookmarkEnd w:id="0"/>
+        <w:t xml:space="preserve">  timestamp = </w:t>
+      </w:r>
+      <w:proofErr w:type="spellStart"/>
+      <w:r>
+        <w:t>CURRENT_TIMESTAMP</w:t>
+      </w:r>
+      <w:proofErr w:type="spellEnd"/>
       <w:r>
         <w:br/>
       </w:r>
@@ -632,7 +1967,15 @@
         <w:t xml:space="preserve">  </w:t>
       </w:r>
       <w:r>
-        <w:t>WHERE userID = 1;</w:t>
+        <w:t xml:space="preserve">WHERE </w:t>
+      </w:r>
+      <w:proofErr w:type="spellStart"/>
+      <w:r>
+        <w:t>userID</w:t>
+      </w:r>
+      <w:proofErr w:type="spellEnd"/>
+      <w:r>
+        <w:t xml:space="preserve"> = 1;</w:t>
       </w:r>
       <w:r>
         <w:br/>
@@ -724,11 +2067,35 @@
         <w:br/>
       </w:r>
       <w:r>
-        <w:t>SELECT firstName, lastName FROM user</w:t>
-      </w:r>
-      <w:r>
-        <w:br/>
-        <w:t xml:space="preserve">  WHERE userID = 1;</w:t>
+        <w:t xml:space="preserve">SELECT </w:t>
+      </w:r>
+      <w:proofErr w:type="spellStart"/>
+      <w:r>
+        <w:t>firstName</w:t>
+      </w:r>
+      <w:proofErr w:type="spellEnd"/>
+      <w:r>
+        <w:t xml:space="preserve">, </w:t>
+      </w:r>
+      <w:proofErr w:type="spellStart"/>
+      <w:r>
+        <w:t>lastName</w:t>
+      </w:r>
+      <w:proofErr w:type="spellEnd"/>
+      <w:r>
+        <w:t xml:space="preserve"> FROM user</w:t>
+      </w:r>
+      <w:r>
+        <w:br/>
+        <w:t xml:space="preserve">  WHERE </w:t>
+      </w:r>
+      <w:proofErr w:type="spellStart"/>
+      <w:r>
+        <w:t>userID</w:t>
+      </w:r>
+      <w:proofErr w:type="spellEnd"/>
+      <w:r>
+        <w:t xml:space="preserve"> = 1;</w:t>
       </w:r>
       <w:r>
         <w:br/>

</xml_diff>

<commit_message>
Updating Sample Scripts File with Test Data
Updating Sample Scripts File with Test Data
</commit_message>
<xml_diff>
--- a/Sample Scripts.docx
+++ b/Sample Scripts.docx
@@ -880,14 +880,10 @@
       </w:r>
       <w:r>
         <w:br/>
-      </w:r>
-      <w:r>
         <w:t>CREATE TABLE `region` (</w:t>
       </w:r>
       <w:r>
         <w:br/>
-      </w:r>
-      <w:r>
         <w:t xml:space="preserve">  `</w:t>
       </w:r>
       <w:proofErr w:type="spellStart"/>
@@ -908,8 +904,6 @@
       </w:r>
       <w:r>
         <w:br/>
-      </w:r>
-      <w:r>
         <w:t xml:space="preserve">  `name` varchar(64) COLLATE </w:t>
       </w:r>
       <w:proofErr w:type="spellStart"/>
@@ -922,8 +916,6 @@
       </w:r>
       <w:r>
         <w:br/>
-      </w:r>
-      <w:r>
         <w:t xml:space="preserve">  PRIMARY KEY (`</w:t>
       </w:r>
       <w:proofErr w:type="spellStart"/>
@@ -936,8 +928,6 @@
       </w:r>
       <w:r>
         <w:br/>
-      </w:r>
-      <w:r>
         <w:t xml:space="preserve">  UNIQUE KEY `</w:t>
       </w:r>
       <w:proofErr w:type="spellStart"/>
@@ -958,8 +948,6 @@
       </w:r>
       <w:r>
         <w:br/>
-      </w:r>
-      <w:r>
         <w:t>) ENGINE=</w:t>
       </w:r>
       <w:proofErr w:type="spellStart"/>
@@ -1022,14 +1010,10 @@
       </w:r>
       <w:r>
         <w:br/>
-      </w:r>
-      <w:r>
         <w:t>CREATE TABLE `signature` (</w:t>
       </w:r>
       <w:r>
         <w:br/>
-      </w:r>
-      <w:r>
         <w:t xml:space="preserve">  `</w:t>
       </w:r>
       <w:proofErr w:type="spellStart"/>
@@ -1050,8 +1034,6 @@
       </w:r>
       <w:r>
         <w:br/>
-      </w:r>
-      <w:r>
         <w:t xml:space="preserve">  `</w:t>
       </w:r>
       <w:proofErr w:type="spellStart"/>
@@ -1072,8 +1054,6 @@
       </w:r>
       <w:r>
         <w:br/>
-      </w:r>
-      <w:r>
         <w:t xml:space="preserve">  PRIMARY KEY (`</w:t>
       </w:r>
       <w:proofErr w:type="spellStart"/>
@@ -1086,8 +1066,6 @@
       </w:r>
       <w:r>
         <w:br/>
-      </w:r>
-      <w:r>
         <w:t>) ENGINE=</w:t>
       </w:r>
       <w:proofErr w:type="spellStart"/>
@@ -1139,14 +1117,10 @@
       </w:r>
       <w:r>
         <w:br/>
-      </w:r>
-      <w:r>
         <w:t>CREATE TABLE `user` (</w:t>
       </w:r>
       <w:r>
         <w:br/>
-      </w:r>
-      <w:r>
         <w:t xml:space="preserve">  `</w:t>
       </w:r>
       <w:proofErr w:type="spellStart"/>
@@ -1167,8 +1141,6 @@
       </w:r>
       <w:r>
         <w:br/>
-      </w:r>
-      <w:r>
         <w:t xml:space="preserve">  `</w:t>
       </w:r>
       <w:proofErr w:type="spellStart"/>
@@ -1189,8 +1161,6 @@
       </w:r>
       <w:r>
         <w:br/>
-      </w:r>
-      <w:r>
         <w:t xml:space="preserve">  `</w:t>
       </w:r>
       <w:proofErr w:type="spellStart"/>
@@ -1211,8 +1181,6 @@
       </w:r>
       <w:r>
         <w:br/>
-      </w:r>
-      <w:r>
         <w:t xml:space="preserve">  `email` varchar(64) COLLATE </w:t>
       </w:r>
       <w:proofErr w:type="spellStart"/>
@@ -1225,8 +1193,6 @@
       </w:r>
       <w:r>
         <w:br/>
-      </w:r>
-      <w:r>
         <w:t xml:space="preserve">  `</w:t>
       </w:r>
       <w:proofErr w:type="spellStart"/>
@@ -1239,8 +1205,6 @@
       </w:r>
       <w:r>
         <w:br/>
-      </w:r>
-      <w:r>
         <w:t xml:space="preserve">  `password` varchar(64) COLLATE </w:t>
       </w:r>
       <w:proofErr w:type="spellStart"/>
@@ -1253,8 +1217,6 @@
       </w:r>
       <w:r>
         <w:br/>
-      </w:r>
-      <w:r>
         <w:t xml:space="preserve">  `</w:t>
       </w:r>
       <w:proofErr w:type="spellStart"/>
@@ -1267,8 +1229,6 @@
       </w:r>
       <w:r>
         <w:br/>
-      </w:r>
-      <w:r>
         <w:t xml:space="preserve">  `</w:t>
       </w:r>
       <w:proofErr w:type="spellStart"/>
@@ -1281,8 +1241,6 @@
       </w:r>
       <w:r>
         <w:br/>
-      </w:r>
-      <w:r>
         <w:t xml:space="preserve">  `</w:t>
       </w:r>
       <w:proofErr w:type="spellStart"/>
@@ -1295,14 +1253,10 @@
       </w:r>
       <w:r>
         <w:br/>
-      </w:r>
-      <w:r>
         <w:t xml:space="preserve">  `timestamp` datetime DEFAULT NULL,</w:t>
       </w:r>
       <w:r>
         <w:br/>
-      </w:r>
-      <w:r>
         <w:t xml:space="preserve">  PRIMARY KEY (`</w:t>
       </w:r>
       <w:proofErr w:type="spellStart"/>
@@ -1315,8 +1269,6 @@
       </w:r>
       <w:r>
         <w:br/>
-      </w:r>
-      <w:r>
         <w:t xml:space="preserve">  KEY `</w:t>
       </w:r>
       <w:proofErr w:type="spellStart"/>
@@ -1337,8 +1289,6 @@
       </w:r>
       <w:r>
         <w:br/>
-      </w:r>
-      <w:r>
         <w:t xml:space="preserve">  KEY `</w:t>
       </w:r>
       <w:proofErr w:type="spellStart"/>
@@ -1359,8 +1309,6 @@
       </w:r>
       <w:r>
         <w:br/>
-      </w:r>
-      <w:r>
         <w:t xml:space="preserve">  KEY `</w:t>
       </w:r>
       <w:proofErr w:type="spellStart"/>
@@ -1381,8 +1329,6 @@
       </w:r>
       <w:r>
         <w:br/>
-      </w:r>
-      <w:r>
         <w:t xml:space="preserve">  CONSTRAINT `</w:t>
       </w:r>
       <w:proofErr w:type="spellStart"/>
@@ -1419,8 +1365,6 @@
       </w:r>
       <w:r>
         <w:br/>
-      </w:r>
-      <w:r>
         <w:t xml:space="preserve">  CONSTRAINT `</w:t>
       </w:r>
       <w:proofErr w:type="spellStart"/>
@@ -1449,8 +1393,6 @@
       </w:r>
       <w:r>
         <w:br/>
-      </w:r>
-      <w:r>
         <w:t xml:space="preserve">  CONSTRAINT `</w:t>
       </w:r>
       <w:proofErr w:type="spellStart"/>
@@ -1479,8 +1421,6 @@
       </w:r>
       <w:r>
         <w:br/>
-      </w:r>
-      <w:r>
         <w:t>) ENGINE=</w:t>
       </w:r>
       <w:proofErr w:type="spellStart"/>
@@ -1537,8 +1477,6 @@
       </w:r>
       <w:r>
         <w:br/>
-      </w:r>
-      <w:r>
         <w:t>CREATE TABLE `</w:t>
       </w:r>
       <w:proofErr w:type="spellStart"/>
@@ -1551,8 +1489,6 @@
       </w:r>
       <w:r>
         <w:br/>
-      </w:r>
-      <w:r>
         <w:t xml:space="preserve"> `</w:t>
       </w:r>
       <w:proofErr w:type="spellStart"/>
@@ -1573,8 +1509,6 @@
       </w:r>
       <w:r>
         <w:br/>
-      </w:r>
-      <w:r>
         <w:t xml:space="preserve">  `description` varchar(64) COLLATE </w:t>
       </w:r>
       <w:proofErr w:type="spellStart"/>
@@ -1587,8 +1521,6 @@
       </w:r>
       <w:r>
         <w:br/>
-      </w:r>
-      <w:r>
         <w:t xml:space="preserve">  PRIMARY KEY (`</w:t>
       </w:r>
       <w:proofErr w:type="spellStart"/>
@@ -1601,8 +1533,6 @@
       </w:r>
       <w:r>
         <w:br/>
-      </w:r>
-      <w:r>
         <w:t>) ENGINE=</w:t>
       </w:r>
       <w:proofErr w:type="spellStart"/>
@@ -1701,8 +1631,6 @@
         </w:rPr>
         <w:br/>
       </w:r>
-      <w:bookmarkStart w:id="0" w:name="_GoBack"/>
-      <w:bookmarkEnd w:id="0"/>
       <w:r>
         <w:rPr>
           <w:b/>
@@ -2098,54 +2026,3157 @@
         <w:t xml:space="preserve"> = 1;</w:t>
       </w:r>
       <w:r>
-        <w:br/>
-      </w:r>
-      <w:r>
-        <w:br/>
-      </w:r>
-      <w:r>
-        <w:br/>
-      </w:r>
-      <w:r>
-        <w:rPr>
-          <w:b/>
-          <w:bCs/>
-          <w:u w:val="single"/>
-        </w:rPr>
-        <w:t xml:space="preserve">Adding a </w:t>
-      </w:r>
-      <w:r>
-        <w:rPr>
-          <w:b/>
-          <w:bCs/>
-          <w:u w:val="single"/>
-        </w:rPr>
-        <w:t>signature (two-step process)</w:t>
-      </w:r>
-      <w:r>
-        <w:rPr>
-          <w:b/>
-          <w:bCs/>
-          <w:u w:val="single"/>
-        </w:rPr>
-        <w:t>:</w:t>
-      </w:r>
-      <w:r>
-        <w:rPr>
-          <w:b/>
-          <w:bCs/>
-          <w:u w:val="single"/>
-        </w:rPr>
-        <w:br/>
-      </w:r>
-      <w:r>
-        <w:rPr>
-          <w:b/>
-          <w:bCs/>
-          <w:u w:val="single"/>
-        </w:rPr>
-        <w:br/>
-      </w:r>
+        <w:rPr>
+          <w:b/>
+          <w:bCs/>
+          <w:u w:val="single"/>
+        </w:rPr>
+        <w:br/>
+      </w:r>
+      <w:r>
+        <w:rPr>
+          <w:b/>
+          <w:bCs/>
+          <w:u w:val="single"/>
+        </w:rPr>
+        <w:br/>
+      </w:r>
+    </w:p>
+    <w:p/>
+    <w:p>
+      <w:pPr>
+        <w:rPr>
+          <w:b/>
+          <w:bCs/>
+          <w:u w:val="single"/>
+        </w:rPr>
+      </w:pPr>
+      <w:r>
+        <w:rPr>
+          <w:b/>
+          <w:bCs/>
+          <w:u w:val="single"/>
+        </w:rPr>
+        <w:t xml:space="preserve">Sample </w:t>
+      </w:r>
+      <w:r>
+        <w:rPr>
+          <w:b/>
+          <w:bCs/>
+          <w:u w:val="single"/>
+        </w:rPr>
+        <w:t>u</w:t>
+      </w:r>
+      <w:r>
+        <w:rPr>
+          <w:b/>
+          <w:bCs/>
+          <w:u w:val="single"/>
+        </w:rPr>
+        <w:t>ser Data</w:t>
+      </w:r>
+      <w:r>
+        <w:rPr>
+          <w:b/>
+          <w:bCs/>
+          <w:u w:val="single"/>
+        </w:rPr>
+        <w:t xml:space="preserve"> Insertion Script</w:t>
+      </w:r>
+      <w:r>
+        <w:rPr>
+          <w:b/>
+          <w:bCs/>
+          <w:u w:val="single"/>
+        </w:rPr>
+        <w:t xml:space="preserve">: </w:t>
+      </w:r>
+    </w:p>
+    <w:p>
+      <w:pPr>
+        <w:spacing w:after="0"/>
+        <w:rPr>
+          <w:rFonts w:cstheme="minorHAnsi"/>
+          <w:sz w:val="16"/>
+          <w:szCs w:val="16"/>
+        </w:rPr>
+      </w:pPr>
+      <w:r>
+        <w:rPr>
+          <w:rFonts w:cstheme="minorHAnsi"/>
+          <w:sz w:val="16"/>
+          <w:szCs w:val="16"/>
+        </w:rPr>
+        <w:t>INSERT INTO user (</w:t>
+      </w:r>
+      <w:proofErr w:type="spellStart"/>
+      <w:r>
+        <w:rPr>
+          <w:rFonts w:cstheme="minorHAnsi"/>
+          <w:sz w:val="16"/>
+          <w:szCs w:val="16"/>
+        </w:rPr>
+        <w:t>firstName</w:t>
+      </w:r>
+      <w:proofErr w:type="spellEnd"/>
+      <w:r>
+        <w:rPr>
+          <w:rFonts w:cstheme="minorHAnsi"/>
+          <w:sz w:val="16"/>
+          <w:szCs w:val="16"/>
+        </w:rPr>
+        <w:t xml:space="preserve">, </w:t>
+      </w:r>
+      <w:proofErr w:type="spellStart"/>
+      <w:r>
+        <w:rPr>
+          <w:rFonts w:cstheme="minorHAnsi"/>
+          <w:sz w:val="16"/>
+          <w:szCs w:val="16"/>
+        </w:rPr>
+        <w:t>lastName</w:t>
+      </w:r>
+      <w:proofErr w:type="spellEnd"/>
+      <w:r>
+        <w:rPr>
+          <w:rFonts w:cstheme="minorHAnsi"/>
+          <w:sz w:val="16"/>
+          <w:szCs w:val="16"/>
+        </w:rPr>
+        <w:t xml:space="preserve">, email, </w:t>
+      </w:r>
+      <w:proofErr w:type="spellStart"/>
+      <w:r>
+        <w:rPr>
+          <w:rFonts w:cstheme="minorHAnsi"/>
+          <w:sz w:val="16"/>
+          <w:szCs w:val="16"/>
+        </w:rPr>
+        <w:t>userTypeID</w:t>
+      </w:r>
+      <w:proofErr w:type="spellEnd"/>
+      <w:r>
+        <w:rPr>
+          <w:rFonts w:cstheme="minorHAnsi"/>
+          <w:sz w:val="16"/>
+          <w:szCs w:val="16"/>
+        </w:rPr>
+        <w:t xml:space="preserve">, password, </w:t>
+      </w:r>
+      <w:proofErr w:type="spellStart"/>
+      <w:r>
+        <w:rPr>
+          <w:rFonts w:cstheme="minorHAnsi"/>
+          <w:sz w:val="16"/>
+          <w:szCs w:val="16"/>
+        </w:rPr>
+        <w:t>createdOn</w:t>
+      </w:r>
+      <w:proofErr w:type="spellEnd"/>
+      <w:r>
+        <w:rPr>
+          <w:rFonts w:cstheme="minorHAnsi"/>
+          <w:sz w:val="16"/>
+          <w:szCs w:val="16"/>
+        </w:rPr>
+        <w:t xml:space="preserve">, </w:t>
+      </w:r>
+      <w:proofErr w:type="spellStart"/>
+      <w:r>
+        <w:rPr>
+          <w:rFonts w:cstheme="minorHAnsi"/>
+          <w:sz w:val="16"/>
+          <w:szCs w:val="16"/>
+        </w:rPr>
+        <w:t>createdBy</w:t>
+      </w:r>
+      <w:proofErr w:type="spellEnd"/>
+      <w:r>
+        <w:rPr>
+          <w:rFonts w:cstheme="minorHAnsi"/>
+          <w:sz w:val="16"/>
+          <w:szCs w:val="16"/>
+        </w:rPr>
+        <w:t>, timestamp)</w:t>
+      </w:r>
+    </w:p>
+    <w:p>
+      <w:pPr>
+        <w:spacing w:after="0"/>
+        <w:rPr>
+          <w:rFonts w:cstheme="minorHAnsi"/>
+          <w:sz w:val="16"/>
+          <w:szCs w:val="16"/>
+        </w:rPr>
+      </w:pPr>
+      <w:r>
+        <w:rPr>
+          <w:rFonts w:cstheme="minorHAnsi"/>
+          <w:sz w:val="16"/>
+          <w:szCs w:val="16"/>
+        </w:rPr>
+        <w:t>VALUES</w:t>
+      </w:r>
+    </w:p>
+    <w:p>
+      <w:pPr>
+        <w:spacing w:after="0"/>
+        <w:rPr>
+          <w:rFonts w:cstheme="minorHAnsi"/>
+          <w:sz w:val="16"/>
+          <w:szCs w:val="16"/>
+        </w:rPr>
+      </w:pPr>
+      <w:r>
+        <w:rPr>
+          <w:rFonts w:cstheme="minorHAnsi"/>
+          <w:sz w:val="16"/>
+          <w:szCs w:val="16"/>
+        </w:rPr>
+        <w:t>('Gudrun','Nero</w:t>
+      </w:r>
+      <w:proofErr w:type="gramStart"/>
+      <w:r>
+        <w:rPr>
+          <w:rFonts w:cstheme="minorHAnsi"/>
+          <w:sz w:val="16"/>
+          <w:szCs w:val="16"/>
+        </w:rPr>
+        <w:t>','Gudrun.Nero@test.com</w:t>
+      </w:r>
+      <w:proofErr w:type="gramEnd"/>
+      <w:r>
+        <w:rPr>
+          <w:rFonts w:cstheme="minorHAnsi"/>
+          <w:sz w:val="16"/>
+          <w:szCs w:val="16"/>
+        </w:rPr>
+        <w:t>',2,'Gudrun123@',CURRENT_TIMESTAMP,1,CURRENT_TIMESTAMP),</w:t>
+      </w:r>
+    </w:p>
+    <w:p>
+      <w:pPr>
+        <w:spacing w:after="0"/>
+        <w:rPr>
+          <w:rFonts w:cstheme="minorHAnsi"/>
+          <w:sz w:val="16"/>
+          <w:szCs w:val="16"/>
+        </w:rPr>
+      </w:pPr>
+      <w:r>
+        <w:rPr>
+          <w:rFonts w:cstheme="minorHAnsi"/>
+          <w:sz w:val="16"/>
+          <w:szCs w:val="16"/>
+        </w:rPr>
+        <w:t>('Cristine','Hanley</w:t>
+      </w:r>
+      <w:proofErr w:type="gramStart"/>
+      <w:r>
+        <w:rPr>
+          <w:rFonts w:cstheme="minorHAnsi"/>
+          <w:sz w:val="16"/>
+          <w:szCs w:val="16"/>
+        </w:rPr>
+        <w:t>','Cristine.Hanley@test.com</w:t>
+      </w:r>
+      <w:proofErr w:type="gramEnd"/>
+      <w:r>
+        <w:rPr>
+          <w:rFonts w:cstheme="minorHAnsi"/>
+          <w:sz w:val="16"/>
+          <w:szCs w:val="16"/>
+        </w:rPr>
+        <w:t>',2,'Cristine123@',CURRENT_TIMESTAMP,1,CURRENT_TIMESTAMP),</w:t>
+      </w:r>
+    </w:p>
+    <w:p>
+      <w:pPr>
+        <w:spacing w:after="0"/>
+        <w:rPr>
+          <w:rFonts w:cstheme="minorHAnsi"/>
+          <w:sz w:val="16"/>
+          <w:szCs w:val="16"/>
+        </w:rPr>
+      </w:pPr>
+      <w:r>
+        <w:rPr>
+          <w:rFonts w:cstheme="minorHAnsi"/>
+          <w:sz w:val="16"/>
+          <w:szCs w:val="16"/>
+        </w:rPr>
+        <w:t>('Mario','Labonte</w:t>
+      </w:r>
+      <w:proofErr w:type="gramStart"/>
+      <w:r>
+        <w:rPr>
+          <w:rFonts w:cstheme="minorHAnsi"/>
+          <w:sz w:val="16"/>
+          <w:szCs w:val="16"/>
+        </w:rPr>
+        <w:t>','Mario.Labonte@test.com</w:t>
+      </w:r>
+      <w:proofErr w:type="gramEnd"/>
+      <w:r>
+        <w:rPr>
+          <w:rFonts w:cstheme="minorHAnsi"/>
+          <w:sz w:val="16"/>
+          <w:szCs w:val="16"/>
+        </w:rPr>
+        <w:t>',2,'Mario123@',CURRENT_TIMESTAMP,1,CURRENT_TIMESTAMP),</w:t>
+      </w:r>
+    </w:p>
+    <w:p>
+      <w:pPr>
+        <w:spacing w:after="0"/>
+        <w:rPr>
+          <w:rFonts w:cstheme="minorHAnsi"/>
+          <w:sz w:val="16"/>
+          <w:szCs w:val="16"/>
+        </w:rPr>
+      </w:pPr>
+      <w:r>
+        <w:rPr>
+          <w:rFonts w:cstheme="minorHAnsi"/>
+          <w:sz w:val="16"/>
+          <w:szCs w:val="16"/>
+        </w:rPr>
+        <w:t>('Sharolyn','Wiegand</w:t>
+      </w:r>
+      <w:proofErr w:type="gramStart"/>
+      <w:r>
+        <w:rPr>
+          <w:rFonts w:cstheme="minorHAnsi"/>
+          <w:sz w:val="16"/>
+          <w:szCs w:val="16"/>
+        </w:rPr>
+        <w:t>','Sharolyn.Wiegand@test.com</w:t>
+      </w:r>
+      <w:proofErr w:type="gramEnd"/>
+      <w:r>
+        <w:rPr>
+          <w:rFonts w:cstheme="minorHAnsi"/>
+          <w:sz w:val="16"/>
+          <w:szCs w:val="16"/>
+        </w:rPr>
+        <w:t>',2,'Sharolyn123@',CURRENT_TIMESTAMP,1,CURRENT_TIMESTAMP),</w:t>
+      </w:r>
+    </w:p>
+    <w:p>
+      <w:pPr>
+        <w:spacing w:after="0"/>
+        <w:rPr>
+          <w:rFonts w:cstheme="minorHAnsi"/>
+          <w:sz w:val="16"/>
+          <w:szCs w:val="16"/>
+        </w:rPr>
+      </w:pPr>
+      <w:r>
+        <w:rPr>
+          <w:rFonts w:cstheme="minorHAnsi"/>
+          <w:sz w:val="16"/>
+          <w:szCs w:val="16"/>
+        </w:rPr>
+        <w:t>('Madeleine','Yellowhair</w:t>
+      </w:r>
+      <w:proofErr w:type="gramStart"/>
+      <w:r>
+        <w:rPr>
+          <w:rFonts w:cstheme="minorHAnsi"/>
+          <w:sz w:val="16"/>
+          <w:szCs w:val="16"/>
+        </w:rPr>
+        <w:t>','Madeleine.Yellowhair@test.com</w:t>
+      </w:r>
+      <w:proofErr w:type="gramEnd"/>
+      <w:r>
+        <w:rPr>
+          <w:rFonts w:cstheme="minorHAnsi"/>
+          <w:sz w:val="16"/>
+          <w:szCs w:val="16"/>
+        </w:rPr>
+        <w:t>',2,'Madeleine123@',CURRENT_TIMESTAMP,1,CURRENT_TIMESTAMP),</w:t>
+      </w:r>
+    </w:p>
+    <w:p>
+      <w:pPr>
+        <w:spacing w:after="0"/>
+        <w:rPr>
+          <w:rFonts w:cstheme="minorHAnsi"/>
+          <w:sz w:val="16"/>
+          <w:szCs w:val="16"/>
+        </w:rPr>
+      </w:pPr>
+      <w:r>
+        <w:rPr>
+          <w:rFonts w:cstheme="minorHAnsi"/>
+          <w:sz w:val="16"/>
+          <w:szCs w:val="16"/>
+        </w:rPr>
+        <w:t>('Diann','Fenwick</w:t>
+      </w:r>
+      <w:proofErr w:type="gramStart"/>
+      <w:r>
+        <w:rPr>
+          <w:rFonts w:cstheme="minorHAnsi"/>
+          <w:sz w:val="16"/>
+          <w:szCs w:val="16"/>
+        </w:rPr>
+        <w:t>','Diann.Fenwick@test.com</w:t>
+      </w:r>
+      <w:proofErr w:type="gramEnd"/>
+      <w:r>
+        <w:rPr>
+          <w:rFonts w:cstheme="minorHAnsi"/>
+          <w:sz w:val="16"/>
+          <w:szCs w:val="16"/>
+        </w:rPr>
+        <w:t>',2,'Diann123@',CURRENT_TIMESTAMP,1,CURRENT_TIMESTAMP),</w:t>
+      </w:r>
+    </w:p>
+    <w:p>
+      <w:pPr>
+        <w:spacing w:after="0"/>
+        <w:rPr>
+          <w:rFonts w:cstheme="minorHAnsi"/>
+          <w:sz w:val="16"/>
+          <w:szCs w:val="16"/>
+        </w:rPr>
+      </w:pPr>
+      <w:r>
+        <w:rPr>
+          <w:rFonts w:cstheme="minorHAnsi"/>
+          <w:sz w:val="16"/>
+          <w:szCs w:val="16"/>
+        </w:rPr>
+        <w:t>('Arnold','Navarra</w:t>
+      </w:r>
+      <w:proofErr w:type="gramStart"/>
+      <w:r>
+        <w:rPr>
+          <w:rFonts w:cstheme="minorHAnsi"/>
+          <w:sz w:val="16"/>
+          <w:szCs w:val="16"/>
+        </w:rPr>
+        <w:t>','Arnold.Navarra@test.com</w:t>
+      </w:r>
+      <w:proofErr w:type="gramEnd"/>
+      <w:r>
+        <w:rPr>
+          <w:rFonts w:cstheme="minorHAnsi"/>
+          <w:sz w:val="16"/>
+          <w:szCs w:val="16"/>
+        </w:rPr>
+        <w:t>',2,'Arnold123@',CURRENT_TIMESTAMP,1,CURRENT_TIMESTAMP),</w:t>
+      </w:r>
+    </w:p>
+    <w:p>
+      <w:pPr>
+        <w:spacing w:after="0"/>
+        <w:rPr>
+          <w:rFonts w:cstheme="minorHAnsi"/>
+          <w:sz w:val="16"/>
+          <w:szCs w:val="16"/>
+        </w:rPr>
+      </w:pPr>
+      <w:r>
+        <w:rPr>
+          <w:rFonts w:cstheme="minorHAnsi"/>
+          <w:sz w:val="16"/>
+          <w:szCs w:val="16"/>
+        </w:rPr>
+        <w:t>('Edgar','Waiters</w:t>
+      </w:r>
+      <w:proofErr w:type="gramStart"/>
+      <w:r>
+        <w:rPr>
+          <w:rFonts w:cstheme="minorHAnsi"/>
+          <w:sz w:val="16"/>
+          <w:szCs w:val="16"/>
+        </w:rPr>
+        <w:t>','Edgar.Waiters@test.com</w:t>
+      </w:r>
+      <w:proofErr w:type="gramEnd"/>
+      <w:r>
+        <w:rPr>
+          <w:rFonts w:cstheme="minorHAnsi"/>
+          <w:sz w:val="16"/>
+          <w:szCs w:val="16"/>
+        </w:rPr>
+        <w:t>',2,'Edgar123@',CURRENT_TIMESTAMP,1,CURRENT_TIMESTAMP),</w:t>
+      </w:r>
+    </w:p>
+    <w:p>
+      <w:pPr>
+        <w:spacing w:after="0"/>
+        <w:rPr>
+          <w:rFonts w:cstheme="minorHAnsi"/>
+          <w:sz w:val="16"/>
+          <w:szCs w:val="16"/>
+        </w:rPr>
+      </w:pPr>
+      <w:r>
+        <w:rPr>
+          <w:rFonts w:cstheme="minorHAnsi"/>
+          <w:sz w:val="16"/>
+          <w:szCs w:val="16"/>
+        </w:rPr>
+        <w:t>('Blanche','Guerrero</w:t>
+      </w:r>
+      <w:proofErr w:type="gramStart"/>
+      <w:r>
+        <w:rPr>
+          <w:rFonts w:cstheme="minorHAnsi"/>
+          <w:sz w:val="16"/>
+          <w:szCs w:val="16"/>
+        </w:rPr>
+        <w:t>','Blanche.Guerrero@test.com</w:t>
+      </w:r>
+      <w:proofErr w:type="gramEnd"/>
+      <w:r>
+        <w:rPr>
+          <w:rFonts w:cstheme="minorHAnsi"/>
+          <w:sz w:val="16"/>
+          <w:szCs w:val="16"/>
+        </w:rPr>
+        <w:t>',2,'Blanche123@',CURRENT_TIMESTAMP,1,CURRENT_TIMESTAMP),</w:t>
+      </w:r>
+    </w:p>
+    <w:p>
+      <w:pPr>
+        <w:spacing w:after="0"/>
+        <w:rPr>
+          <w:rFonts w:cstheme="minorHAnsi"/>
+          <w:sz w:val="16"/>
+          <w:szCs w:val="16"/>
+        </w:rPr>
+      </w:pPr>
+      <w:r>
+        <w:rPr>
+          <w:rFonts w:cstheme="minorHAnsi"/>
+          <w:sz w:val="16"/>
+          <w:szCs w:val="16"/>
+        </w:rPr>
+        <w:t>('Danica','Bizzell</w:t>
+      </w:r>
+      <w:proofErr w:type="gramStart"/>
+      <w:r>
+        <w:rPr>
+          <w:rFonts w:cstheme="minorHAnsi"/>
+          <w:sz w:val="16"/>
+          <w:szCs w:val="16"/>
+        </w:rPr>
+        <w:t>','Danica.Bizzell@test.com</w:t>
+      </w:r>
+      <w:proofErr w:type="gramEnd"/>
+      <w:r>
+        <w:rPr>
+          <w:rFonts w:cstheme="minorHAnsi"/>
+          <w:sz w:val="16"/>
+          <w:szCs w:val="16"/>
+        </w:rPr>
+        <w:t>',2,'Danica123@',CURRENT_TIMESTAMP,1,CURRENT_TIMESTAMP),</w:t>
+      </w:r>
+    </w:p>
+    <w:p>
+      <w:pPr>
+        <w:spacing w:after="0"/>
+        <w:rPr>
+          <w:rFonts w:cstheme="minorHAnsi"/>
+          <w:sz w:val="16"/>
+          <w:szCs w:val="16"/>
+        </w:rPr>
+      </w:pPr>
+      <w:r>
+        <w:rPr>
+          <w:rFonts w:cstheme="minorHAnsi"/>
+          <w:sz w:val="16"/>
+          <w:szCs w:val="16"/>
+        </w:rPr>
+        <w:t>('Fabian','Coutts</w:t>
+      </w:r>
+      <w:proofErr w:type="gramStart"/>
+      <w:r>
+        <w:rPr>
+          <w:rFonts w:cstheme="minorHAnsi"/>
+          <w:sz w:val="16"/>
+          <w:szCs w:val="16"/>
+        </w:rPr>
+        <w:t>','Fabian.Coutts@test.com</w:t>
+      </w:r>
+      <w:proofErr w:type="gramEnd"/>
+      <w:r>
+        <w:rPr>
+          <w:rFonts w:cstheme="minorHAnsi"/>
+          <w:sz w:val="16"/>
+          <w:szCs w:val="16"/>
+        </w:rPr>
+        <w:t>',2,'Fabian123@',CURRENT_TIMESTAMP,1,CURRENT_TIMESTAMP),</w:t>
+      </w:r>
+    </w:p>
+    <w:p>
+      <w:pPr>
+        <w:spacing w:after="0"/>
+        <w:rPr>
+          <w:rFonts w:cstheme="minorHAnsi"/>
+          <w:sz w:val="16"/>
+          <w:szCs w:val="16"/>
+        </w:rPr>
+      </w:pPr>
+      <w:r>
+        <w:rPr>
+          <w:rFonts w:cstheme="minorHAnsi"/>
+          <w:sz w:val="16"/>
+          <w:szCs w:val="16"/>
+        </w:rPr>
+        <w:t>('Dedra','Ashbaugh</w:t>
+      </w:r>
+      <w:proofErr w:type="gramStart"/>
+      <w:r>
+        <w:rPr>
+          <w:rFonts w:cstheme="minorHAnsi"/>
+          <w:sz w:val="16"/>
+          <w:szCs w:val="16"/>
+        </w:rPr>
+        <w:t>','Dedra.Ashbaugh@test.com</w:t>
+      </w:r>
+      <w:proofErr w:type="gramEnd"/>
+      <w:r>
+        <w:rPr>
+          <w:rFonts w:cstheme="minorHAnsi"/>
+          <w:sz w:val="16"/>
+          <w:szCs w:val="16"/>
+        </w:rPr>
+        <w:t>',2,'Dedra123@',CURRENT_TIMESTAMP,1,CURRENT_TIMESTAMP),</w:t>
+      </w:r>
+    </w:p>
+    <w:p>
+      <w:pPr>
+        <w:spacing w:after="0"/>
+        <w:rPr>
+          <w:rFonts w:cstheme="minorHAnsi"/>
+          <w:sz w:val="16"/>
+          <w:szCs w:val="16"/>
+        </w:rPr>
+      </w:pPr>
+      <w:r>
+        <w:rPr>
+          <w:rFonts w:cstheme="minorHAnsi"/>
+          <w:sz w:val="16"/>
+          <w:szCs w:val="16"/>
+        </w:rPr>
+        <w:t>('Charlesetta','Hudak</w:t>
+      </w:r>
+      <w:proofErr w:type="gramStart"/>
+      <w:r>
+        <w:rPr>
+          <w:rFonts w:cstheme="minorHAnsi"/>
+          <w:sz w:val="16"/>
+          <w:szCs w:val="16"/>
+        </w:rPr>
+        <w:t>','Charlesetta.Hudak@test.com</w:t>
+      </w:r>
+      <w:proofErr w:type="gramEnd"/>
+      <w:r>
+        <w:rPr>
+          <w:rFonts w:cstheme="minorHAnsi"/>
+          <w:sz w:val="16"/>
+          <w:szCs w:val="16"/>
+        </w:rPr>
+        <w:t>',2,'Charlesetta123@',CURRENT_TIMESTAMP,1,CURRENT_TIMESTAMP),</w:t>
+      </w:r>
+    </w:p>
+    <w:p>
+      <w:pPr>
+        <w:spacing w:after="0"/>
+        <w:rPr>
+          <w:rFonts w:cstheme="minorHAnsi"/>
+          <w:sz w:val="16"/>
+          <w:szCs w:val="16"/>
+        </w:rPr>
+      </w:pPr>
+      <w:r>
+        <w:rPr>
+          <w:rFonts w:cstheme="minorHAnsi"/>
+          <w:sz w:val="16"/>
+          <w:szCs w:val="16"/>
+        </w:rPr>
+        <w:t>('Harry','Pineiro</w:t>
+      </w:r>
+      <w:proofErr w:type="gramStart"/>
+      <w:r>
+        <w:rPr>
+          <w:rFonts w:cstheme="minorHAnsi"/>
+          <w:sz w:val="16"/>
+          <w:szCs w:val="16"/>
+        </w:rPr>
+        <w:t>','Harry.Pineiro@test.com</w:t>
+      </w:r>
+      <w:proofErr w:type="gramEnd"/>
+      <w:r>
+        <w:rPr>
+          <w:rFonts w:cstheme="minorHAnsi"/>
+          <w:sz w:val="16"/>
+          <w:szCs w:val="16"/>
+        </w:rPr>
+        <w:t>',2,'Harry123@',CURRENT_TIMESTAMP,1,CURRENT_TIMESTAMP),</w:t>
+      </w:r>
+    </w:p>
+    <w:p>
+      <w:pPr>
+        <w:spacing w:after="0"/>
+        <w:rPr>
+          <w:rFonts w:cstheme="minorHAnsi"/>
+          <w:sz w:val="16"/>
+          <w:szCs w:val="16"/>
+        </w:rPr>
+      </w:pPr>
+      <w:r>
+        <w:rPr>
+          <w:rFonts w:cstheme="minorHAnsi"/>
+          <w:sz w:val="16"/>
+          <w:szCs w:val="16"/>
+        </w:rPr>
+        <w:t>('Leatha','Demmer</w:t>
+      </w:r>
+      <w:proofErr w:type="gramStart"/>
+      <w:r>
+        <w:rPr>
+          <w:rFonts w:cstheme="minorHAnsi"/>
+          <w:sz w:val="16"/>
+          <w:szCs w:val="16"/>
+        </w:rPr>
+        <w:t>','Leatha.Demmer@test.com</w:t>
+      </w:r>
+      <w:proofErr w:type="gramEnd"/>
+      <w:r>
+        <w:rPr>
+          <w:rFonts w:cstheme="minorHAnsi"/>
+          <w:sz w:val="16"/>
+          <w:szCs w:val="16"/>
+        </w:rPr>
+        <w:t>',2,'Leatha123@',CURRENT_TIMESTAMP,1,CURRENT_TIMESTAMP),</w:t>
+      </w:r>
+    </w:p>
+    <w:p>
+      <w:pPr>
+        <w:spacing w:after="0"/>
+        <w:rPr>
+          <w:rFonts w:cstheme="minorHAnsi"/>
+          <w:sz w:val="16"/>
+          <w:szCs w:val="16"/>
+        </w:rPr>
+      </w:pPr>
+      <w:r>
+        <w:rPr>
+          <w:rFonts w:cstheme="minorHAnsi"/>
+          <w:sz w:val="16"/>
+          <w:szCs w:val="16"/>
+        </w:rPr>
+        <w:t>('Elene','Laws</w:t>
+      </w:r>
+      <w:proofErr w:type="gramStart"/>
+      <w:r>
+        <w:rPr>
+          <w:rFonts w:cstheme="minorHAnsi"/>
+          <w:sz w:val="16"/>
+          <w:szCs w:val="16"/>
+        </w:rPr>
+        <w:t>','Elene.Laws@test.com</w:t>
+      </w:r>
+      <w:proofErr w:type="gramEnd"/>
+      <w:r>
+        <w:rPr>
+          <w:rFonts w:cstheme="minorHAnsi"/>
+          <w:sz w:val="16"/>
+          <w:szCs w:val="16"/>
+        </w:rPr>
+        <w:t>',2,'Elene123@',CURRENT_TIMESTAMP,1,CURRENT_TIMESTAMP),</w:t>
+      </w:r>
+    </w:p>
+    <w:p>
+      <w:pPr>
+        <w:spacing w:after="0"/>
+        <w:rPr>
+          <w:rFonts w:cstheme="minorHAnsi"/>
+          <w:sz w:val="16"/>
+          <w:szCs w:val="16"/>
+        </w:rPr>
+      </w:pPr>
+      <w:r>
+        <w:rPr>
+          <w:rFonts w:cstheme="minorHAnsi"/>
+          <w:sz w:val="16"/>
+          <w:szCs w:val="16"/>
+        </w:rPr>
+        <w:t>('Melissa','Boser</w:t>
+      </w:r>
+      <w:proofErr w:type="gramStart"/>
+      <w:r>
+        <w:rPr>
+          <w:rFonts w:cstheme="minorHAnsi"/>
+          <w:sz w:val="16"/>
+          <w:szCs w:val="16"/>
+        </w:rPr>
+        <w:t>','Melissa.Boser@test.com</w:t>
+      </w:r>
+      <w:proofErr w:type="gramEnd"/>
+      <w:r>
+        <w:rPr>
+          <w:rFonts w:cstheme="minorHAnsi"/>
+          <w:sz w:val="16"/>
+          <w:szCs w:val="16"/>
+        </w:rPr>
+        <w:t>',2,'Melissa123@',CURRENT_TIMESTAMP,1,CURRENT_TIMESTAMP),</w:t>
+      </w:r>
+    </w:p>
+    <w:p>
+      <w:pPr>
+        <w:spacing w:after="0"/>
+        <w:rPr>
+          <w:rFonts w:cstheme="minorHAnsi"/>
+          <w:sz w:val="16"/>
+          <w:szCs w:val="16"/>
+        </w:rPr>
+      </w:pPr>
+      <w:r>
+        <w:rPr>
+          <w:rFonts w:cstheme="minorHAnsi"/>
+          <w:sz w:val="16"/>
+          <w:szCs w:val="16"/>
+        </w:rPr>
+        <w:t>('Alesha','Olivas</w:t>
+      </w:r>
+      <w:proofErr w:type="gramStart"/>
+      <w:r>
+        <w:rPr>
+          <w:rFonts w:cstheme="minorHAnsi"/>
+          <w:sz w:val="16"/>
+          <w:szCs w:val="16"/>
+        </w:rPr>
+        <w:t>','Alesha.Olivas@test.com</w:t>
+      </w:r>
+      <w:proofErr w:type="gramEnd"/>
+      <w:r>
+        <w:rPr>
+          <w:rFonts w:cstheme="minorHAnsi"/>
+          <w:sz w:val="16"/>
+          <w:szCs w:val="16"/>
+        </w:rPr>
+        <w:t>',2,'Alesha123@',CURRENT_TIMESTAMP,1,CURRENT_TIMESTAMP),</w:t>
+      </w:r>
+    </w:p>
+    <w:p>
+      <w:pPr>
+        <w:spacing w:after="0"/>
+        <w:rPr>
+          <w:rFonts w:cstheme="minorHAnsi"/>
+          <w:sz w:val="16"/>
+          <w:szCs w:val="16"/>
+        </w:rPr>
+      </w:pPr>
+      <w:r>
+        <w:rPr>
+          <w:rFonts w:cstheme="minorHAnsi"/>
+          <w:sz w:val="16"/>
+          <w:szCs w:val="16"/>
+        </w:rPr>
+        <w:t>('Jonell','Albaugh</w:t>
+      </w:r>
+      <w:proofErr w:type="gramStart"/>
+      <w:r>
+        <w:rPr>
+          <w:rFonts w:cstheme="minorHAnsi"/>
+          <w:sz w:val="16"/>
+          <w:szCs w:val="16"/>
+        </w:rPr>
+        <w:t>','Jonell.Albaugh@test.com</w:t>
+      </w:r>
+      <w:proofErr w:type="gramEnd"/>
+      <w:r>
+        <w:rPr>
+          <w:rFonts w:cstheme="minorHAnsi"/>
+          <w:sz w:val="16"/>
+          <w:szCs w:val="16"/>
+        </w:rPr>
+        <w:t>',2,'Jonell123@',CURRENT_TIMESTAMP,1,CURRENT_TIMESTAMP),</w:t>
+      </w:r>
+    </w:p>
+    <w:p>
+      <w:pPr>
+        <w:spacing w:after="0"/>
+        <w:rPr>
+          <w:rFonts w:cstheme="minorHAnsi"/>
+          <w:sz w:val="16"/>
+          <w:szCs w:val="16"/>
+        </w:rPr>
+      </w:pPr>
+      <w:r>
+        <w:rPr>
+          <w:rFonts w:cstheme="minorHAnsi"/>
+          <w:sz w:val="16"/>
+          <w:szCs w:val="16"/>
+        </w:rPr>
+        <w:t>('Austin','Franz</w:t>
+      </w:r>
+      <w:proofErr w:type="gramStart"/>
+      <w:r>
+        <w:rPr>
+          <w:rFonts w:cstheme="minorHAnsi"/>
+          <w:sz w:val="16"/>
+          <w:szCs w:val="16"/>
+        </w:rPr>
+        <w:t>','Austin.Franz@test.com</w:t>
+      </w:r>
+      <w:proofErr w:type="gramEnd"/>
+      <w:r>
+        <w:rPr>
+          <w:rFonts w:cstheme="minorHAnsi"/>
+          <w:sz w:val="16"/>
+          <w:szCs w:val="16"/>
+        </w:rPr>
+        <w:t>',2,'Austin123@',CURRENT_TIMESTAMP,1,CURRENT_TIMESTAMP),</w:t>
+      </w:r>
+    </w:p>
+    <w:p>
+      <w:pPr>
+        <w:spacing w:after="0"/>
+        <w:rPr>
+          <w:rFonts w:cstheme="minorHAnsi"/>
+          <w:sz w:val="16"/>
+          <w:szCs w:val="16"/>
+        </w:rPr>
+      </w:pPr>
+      <w:r>
+        <w:rPr>
+          <w:rFonts w:cstheme="minorHAnsi"/>
+          <w:sz w:val="16"/>
+          <w:szCs w:val="16"/>
+        </w:rPr>
+        <w:t>('Willy','Hathorn</w:t>
+      </w:r>
+      <w:proofErr w:type="gramStart"/>
+      <w:r>
+        <w:rPr>
+          <w:rFonts w:cstheme="minorHAnsi"/>
+          <w:sz w:val="16"/>
+          <w:szCs w:val="16"/>
+        </w:rPr>
+        <w:t>','Willy.Hathorn@test.com</w:t>
+      </w:r>
+      <w:proofErr w:type="gramEnd"/>
+      <w:r>
+        <w:rPr>
+          <w:rFonts w:cstheme="minorHAnsi"/>
+          <w:sz w:val="16"/>
+          <w:szCs w:val="16"/>
+        </w:rPr>
+        <w:t>',2,'Willy123@',CURRENT_TIMESTAMP,1,CURRENT_TIMESTAMP),</w:t>
+      </w:r>
+    </w:p>
+    <w:p>
+      <w:pPr>
+        <w:spacing w:after="0"/>
+        <w:rPr>
+          <w:rFonts w:cstheme="minorHAnsi"/>
+          <w:sz w:val="16"/>
+          <w:szCs w:val="16"/>
+        </w:rPr>
+      </w:pPr>
+      <w:r>
+        <w:rPr>
+          <w:rFonts w:cstheme="minorHAnsi"/>
+          <w:sz w:val="16"/>
+          <w:szCs w:val="16"/>
+        </w:rPr>
+        <w:t>('Jada','Hollenbeck</w:t>
+      </w:r>
+      <w:proofErr w:type="gramStart"/>
+      <w:r>
+        <w:rPr>
+          <w:rFonts w:cstheme="minorHAnsi"/>
+          <w:sz w:val="16"/>
+          <w:szCs w:val="16"/>
+        </w:rPr>
+        <w:t>','Jada.Hollenbeck@test.com</w:t>
+      </w:r>
+      <w:proofErr w:type="gramEnd"/>
+      <w:r>
+        <w:rPr>
+          <w:rFonts w:cstheme="minorHAnsi"/>
+          <w:sz w:val="16"/>
+          <w:szCs w:val="16"/>
+        </w:rPr>
+        <w:t>',2,'Jada123@',CURRENT_TIMESTAMP,1,CURRENT_TIMESTAMP),</w:t>
+      </w:r>
+    </w:p>
+    <w:p>
+      <w:pPr>
+        <w:spacing w:after="0"/>
+        <w:rPr>
+          <w:rFonts w:cstheme="minorHAnsi"/>
+          <w:sz w:val="16"/>
+          <w:szCs w:val="16"/>
+        </w:rPr>
+      </w:pPr>
+      <w:r>
+        <w:rPr>
+          <w:rFonts w:cstheme="minorHAnsi"/>
+          <w:sz w:val="16"/>
+          <w:szCs w:val="16"/>
+        </w:rPr>
+        <w:t>('Melvin','Wilcher</w:t>
+      </w:r>
+      <w:proofErr w:type="gramStart"/>
+      <w:r>
+        <w:rPr>
+          <w:rFonts w:cstheme="minorHAnsi"/>
+          <w:sz w:val="16"/>
+          <w:szCs w:val="16"/>
+        </w:rPr>
+        <w:t>','Melvin.Wilcher@test.com</w:t>
+      </w:r>
+      <w:proofErr w:type="gramEnd"/>
+      <w:r>
+        <w:rPr>
+          <w:rFonts w:cstheme="minorHAnsi"/>
+          <w:sz w:val="16"/>
+          <w:szCs w:val="16"/>
+        </w:rPr>
+        <w:t>',2,'Melvin123@',CURRENT_TIMESTAMP,1,CURRENT_TIMESTAMP),</w:t>
+      </w:r>
+    </w:p>
+    <w:p>
+      <w:pPr>
+        <w:spacing w:after="0"/>
+        <w:rPr>
+          <w:rFonts w:cstheme="minorHAnsi"/>
+          <w:sz w:val="16"/>
+          <w:szCs w:val="16"/>
+        </w:rPr>
+      </w:pPr>
+      <w:r>
+        <w:rPr>
+          <w:rFonts w:cstheme="minorHAnsi"/>
+          <w:sz w:val="16"/>
+          <w:szCs w:val="16"/>
+        </w:rPr>
+        <w:t>('Leesa','Bettcher</w:t>
+      </w:r>
+      <w:proofErr w:type="gramStart"/>
+      <w:r>
+        <w:rPr>
+          <w:rFonts w:cstheme="minorHAnsi"/>
+          <w:sz w:val="16"/>
+          <w:szCs w:val="16"/>
+        </w:rPr>
+        <w:t>','Leesa.Bettcher@test.com</w:t>
+      </w:r>
+      <w:proofErr w:type="gramEnd"/>
+      <w:r>
+        <w:rPr>
+          <w:rFonts w:cstheme="minorHAnsi"/>
+          <w:sz w:val="16"/>
+          <w:szCs w:val="16"/>
+        </w:rPr>
+        <w:t>',2,'Leesa123@',CURRENT_TIMESTAMP,1,CURRENT_TIMESTAMP),</w:t>
+      </w:r>
+    </w:p>
+    <w:p>
+      <w:pPr>
+        <w:spacing w:after="0"/>
+        <w:rPr>
+          <w:rFonts w:cstheme="minorHAnsi"/>
+          <w:sz w:val="16"/>
+          <w:szCs w:val="16"/>
+        </w:rPr>
+      </w:pPr>
+      <w:r>
+        <w:rPr>
+          <w:rFonts w:cstheme="minorHAnsi"/>
+          <w:sz w:val="16"/>
+          <w:szCs w:val="16"/>
+        </w:rPr>
+        <w:t>('Amos','Wickliffe</w:t>
+      </w:r>
+      <w:proofErr w:type="gramStart"/>
+      <w:r>
+        <w:rPr>
+          <w:rFonts w:cstheme="minorHAnsi"/>
+          <w:sz w:val="16"/>
+          <w:szCs w:val="16"/>
+        </w:rPr>
+        <w:t>','Amos.Wickliffe@test.com</w:t>
+      </w:r>
+      <w:proofErr w:type="gramEnd"/>
+      <w:r>
+        <w:rPr>
+          <w:rFonts w:cstheme="minorHAnsi"/>
+          <w:sz w:val="16"/>
+          <w:szCs w:val="16"/>
+        </w:rPr>
+        <w:t>',2,'Amos123@',CURRENT_TIMESTAMP,1,CURRENT_TIMESTAMP),</w:t>
+      </w:r>
+    </w:p>
+    <w:p>
+      <w:pPr>
+        <w:spacing w:after="0"/>
+        <w:rPr>
+          <w:rFonts w:cstheme="minorHAnsi"/>
+          <w:sz w:val="16"/>
+          <w:szCs w:val="16"/>
+        </w:rPr>
+      </w:pPr>
+      <w:r>
+        <w:rPr>
+          <w:rFonts w:cstheme="minorHAnsi"/>
+          <w:sz w:val="16"/>
+          <w:szCs w:val="16"/>
+        </w:rPr>
+        <w:t>('Gwyn','Abelson</w:t>
+      </w:r>
+      <w:proofErr w:type="gramStart"/>
+      <w:r>
+        <w:rPr>
+          <w:rFonts w:cstheme="minorHAnsi"/>
+          <w:sz w:val="16"/>
+          <w:szCs w:val="16"/>
+        </w:rPr>
+        <w:t>','Gwyn.Abelson@test.com</w:t>
+      </w:r>
+      <w:proofErr w:type="gramEnd"/>
+      <w:r>
+        <w:rPr>
+          <w:rFonts w:cstheme="minorHAnsi"/>
+          <w:sz w:val="16"/>
+          <w:szCs w:val="16"/>
+        </w:rPr>
+        <w:t>',2,'Gwyn123@',CURRENT_TIMESTAMP,1,CURRENT_TIMESTAMP),</w:t>
+      </w:r>
+    </w:p>
+    <w:p>
+      <w:pPr>
+        <w:spacing w:after="0"/>
+        <w:rPr>
+          <w:rFonts w:cstheme="minorHAnsi"/>
+          <w:sz w:val="16"/>
+          <w:szCs w:val="16"/>
+        </w:rPr>
+      </w:pPr>
+      <w:r>
+        <w:rPr>
+          <w:rFonts w:cstheme="minorHAnsi"/>
+          <w:sz w:val="16"/>
+          <w:szCs w:val="16"/>
+        </w:rPr>
+        <w:lastRenderedPageBreak/>
+        <w:t>('Leandro','Isham</w:t>
+      </w:r>
+      <w:proofErr w:type="gramStart"/>
+      <w:r>
+        <w:rPr>
+          <w:rFonts w:cstheme="minorHAnsi"/>
+          <w:sz w:val="16"/>
+          <w:szCs w:val="16"/>
+        </w:rPr>
+        <w:t>','Leandro.Isham@test.com</w:t>
+      </w:r>
+      <w:proofErr w:type="gramEnd"/>
+      <w:r>
+        <w:rPr>
+          <w:rFonts w:cstheme="minorHAnsi"/>
+          <w:sz w:val="16"/>
+          <w:szCs w:val="16"/>
+        </w:rPr>
+        <w:t>',2,'Leandro123@',CURRENT_TIMESTAMP,1,CURRENT_TIMESTAMP),</w:t>
+      </w:r>
+    </w:p>
+    <w:p>
+      <w:pPr>
+        <w:spacing w:after="0"/>
+        <w:rPr>
+          <w:rFonts w:cstheme="minorHAnsi"/>
+          <w:sz w:val="16"/>
+          <w:szCs w:val="16"/>
+        </w:rPr>
+      </w:pPr>
+      <w:r>
+        <w:rPr>
+          <w:rFonts w:cstheme="minorHAnsi"/>
+          <w:sz w:val="16"/>
+          <w:szCs w:val="16"/>
+        </w:rPr>
+        <w:t>('Hazel','Melgar</w:t>
+      </w:r>
+      <w:proofErr w:type="gramStart"/>
+      <w:r>
+        <w:rPr>
+          <w:rFonts w:cstheme="minorHAnsi"/>
+          <w:sz w:val="16"/>
+          <w:szCs w:val="16"/>
+        </w:rPr>
+        <w:t>','Hazel.Melgar@test.com</w:t>
+      </w:r>
+      <w:proofErr w:type="gramEnd"/>
+      <w:r>
+        <w:rPr>
+          <w:rFonts w:cstheme="minorHAnsi"/>
+          <w:sz w:val="16"/>
+          <w:szCs w:val="16"/>
+        </w:rPr>
+        <w:t>',2,'Hazel123@',CURRENT_TIMESTAMP,1,CURRENT_TIMESTAMP),</w:t>
+      </w:r>
+    </w:p>
+    <w:p>
+      <w:pPr>
+        <w:spacing w:after="0"/>
+        <w:rPr>
+          <w:rFonts w:cstheme="minorHAnsi"/>
+          <w:sz w:val="16"/>
+          <w:szCs w:val="16"/>
+        </w:rPr>
+      </w:pPr>
+      <w:r>
+        <w:rPr>
+          <w:rFonts w:cstheme="minorHAnsi"/>
+          <w:sz w:val="16"/>
+          <w:szCs w:val="16"/>
+        </w:rPr>
+        <w:t>('Cassie','Feiler</w:t>
+      </w:r>
+      <w:proofErr w:type="gramStart"/>
+      <w:r>
+        <w:rPr>
+          <w:rFonts w:cstheme="minorHAnsi"/>
+          <w:sz w:val="16"/>
+          <w:szCs w:val="16"/>
+        </w:rPr>
+        <w:t>','Cassie.Feiler@test.com</w:t>
+      </w:r>
+      <w:proofErr w:type="gramEnd"/>
+      <w:r>
+        <w:rPr>
+          <w:rFonts w:cstheme="minorHAnsi"/>
+          <w:sz w:val="16"/>
+          <w:szCs w:val="16"/>
+        </w:rPr>
+        <w:t>',2,'Cassie123@',CURRENT_TIMESTAMP,1,CURRENT_TIMESTAMP),</w:t>
+      </w:r>
+    </w:p>
+    <w:p>
+      <w:pPr>
+        <w:spacing w:after="0"/>
+        <w:rPr>
+          <w:rFonts w:cstheme="minorHAnsi"/>
+          <w:sz w:val="16"/>
+          <w:szCs w:val="16"/>
+        </w:rPr>
+      </w:pPr>
+      <w:r>
+        <w:rPr>
+          <w:rFonts w:cstheme="minorHAnsi"/>
+          <w:sz w:val="16"/>
+          <w:szCs w:val="16"/>
+        </w:rPr>
+        <w:t>('Takako','Randall</w:t>
+      </w:r>
+      <w:proofErr w:type="gramStart"/>
+      <w:r>
+        <w:rPr>
+          <w:rFonts w:cstheme="minorHAnsi"/>
+          <w:sz w:val="16"/>
+          <w:szCs w:val="16"/>
+        </w:rPr>
+        <w:t>','Takako.Randall@test.com</w:t>
+      </w:r>
+      <w:proofErr w:type="gramEnd"/>
+      <w:r>
+        <w:rPr>
+          <w:rFonts w:cstheme="minorHAnsi"/>
+          <w:sz w:val="16"/>
+          <w:szCs w:val="16"/>
+        </w:rPr>
+        <w:t>',2,'Takako123@',CURRENT_TIMESTAMP,1,CURRENT_TIMESTAMP),</w:t>
+      </w:r>
+    </w:p>
+    <w:p>
+      <w:pPr>
+        <w:spacing w:after="0"/>
+        <w:rPr>
+          <w:rFonts w:cstheme="minorHAnsi"/>
+          <w:sz w:val="16"/>
+          <w:szCs w:val="16"/>
+        </w:rPr>
+      </w:pPr>
+      <w:r>
+        <w:rPr>
+          <w:rFonts w:cstheme="minorHAnsi"/>
+          <w:sz w:val="16"/>
+          <w:szCs w:val="16"/>
+        </w:rPr>
+        <w:t>('Junita','Eddy</w:t>
+      </w:r>
+      <w:proofErr w:type="gramStart"/>
+      <w:r>
+        <w:rPr>
+          <w:rFonts w:cstheme="minorHAnsi"/>
+          <w:sz w:val="16"/>
+          <w:szCs w:val="16"/>
+        </w:rPr>
+        <w:t>','Junita.Eddy@test.com</w:t>
+      </w:r>
+      <w:proofErr w:type="gramEnd"/>
+      <w:r>
+        <w:rPr>
+          <w:rFonts w:cstheme="minorHAnsi"/>
+          <w:sz w:val="16"/>
+          <w:szCs w:val="16"/>
+        </w:rPr>
+        <w:t>',2,'Junita123@',CURRENT_TIMESTAMP,1,CURRENT_TIMESTAMP),</w:t>
+      </w:r>
+    </w:p>
+    <w:p>
+      <w:pPr>
+        <w:spacing w:after="0"/>
+        <w:rPr>
+          <w:rFonts w:cstheme="minorHAnsi"/>
+          <w:sz w:val="16"/>
+          <w:szCs w:val="16"/>
+        </w:rPr>
+      </w:pPr>
+      <w:r>
+        <w:rPr>
+          <w:rFonts w:cstheme="minorHAnsi"/>
+          <w:sz w:val="16"/>
+          <w:szCs w:val="16"/>
+        </w:rPr>
+        <w:t>('Roland','Malachi</w:t>
+      </w:r>
+      <w:proofErr w:type="gramStart"/>
+      <w:r>
+        <w:rPr>
+          <w:rFonts w:cstheme="minorHAnsi"/>
+          <w:sz w:val="16"/>
+          <w:szCs w:val="16"/>
+        </w:rPr>
+        <w:t>','Roland.Malachi@test.com</w:t>
+      </w:r>
+      <w:proofErr w:type="gramEnd"/>
+      <w:r>
+        <w:rPr>
+          <w:rFonts w:cstheme="minorHAnsi"/>
+          <w:sz w:val="16"/>
+          <w:szCs w:val="16"/>
+        </w:rPr>
+        <w:t>',2,'Roland123@',CURRENT_TIMESTAMP,1,CURRENT_TIMESTAMP),</w:t>
+      </w:r>
+    </w:p>
+    <w:p>
+      <w:pPr>
+        <w:spacing w:after="0"/>
+        <w:rPr>
+          <w:rFonts w:cstheme="minorHAnsi"/>
+          <w:sz w:val="16"/>
+          <w:szCs w:val="16"/>
+        </w:rPr>
+      </w:pPr>
+      <w:r>
+        <w:rPr>
+          <w:rFonts w:cstheme="minorHAnsi"/>
+          <w:sz w:val="16"/>
+          <w:szCs w:val="16"/>
+        </w:rPr>
+        <w:t>('Mellisa','Boivin</w:t>
+      </w:r>
+      <w:proofErr w:type="gramStart"/>
+      <w:r>
+        <w:rPr>
+          <w:rFonts w:cstheme="minorHAnsi"/>
+          <w:sz w:val="16"/>
+          <w:szCs w:val="16"/>
+        </w:rPr>
+        <w:t>','Mellisa.Boivin@test.com</w:t>
+      </w:r>
+      <w:proofErr w:type="gramEnd"/>
+      <w:r>
+        <w:rPr>
+          <w:rFonts w:cstheme="minorHAnsi"/>
+          <w:sz w:val="16"/>
+          <w:szCs w:val="16"/>
+        </w:rPr>
+        <w:t>',2,'Mellisa123@',CURRENT_TIMESTAMP,1,CURRENT_TIMESTAMP),</w:t>
+      </w:r>
+    </w:p>
+    <w:p>
+      <w:pPr>
+        <w:spacing w:after="0"/>
+        <w:rPr>
+          <w:rFonts w:cstheme="minorHAnsi"/>
+          <w:sz w:val="16"/>
+          <w:szCs w:val="16"/>
+        </w:rPr>
+      </w:pPr>
+      <w:r>
+        <w:rPr>
+          <w:rFonts w:cstheme="minorHAnsi"/>
+          <w:sz w:val="16"/>
+          <w:szCs w:val="16"/>
+        </w:rPr>
+        <w:t>('Eunice','Dotts</w:t>
+      </w:r>
+      <w:proofErr w:type="gramStart"/>
+      <w:r>
+        <w:rPr>
+          <w:rFonts w:cstheme="minorHAnsi"/>
+          <w:sz w:val="16"/>
+          <w:szCs w:val="16"/>
+        </w:rPr>
+        <w:t>','Eunice.Dotts@test.com</w:t>
+      </w:r>
+      <w:proofErr w:type="gramEnd"/>
+      <w:r>
+        <w:rPr>
+          <w:rFonts w:cstheme="minorHAnsi"/>
+          <w:sz w:val="16"/>
+          <w:szCs w:val="16"/>
+        </w:rPr>
+        <w:t>',2,'Eunice123@',CURRENT_TIMESTAMP,1,CURRENT_TIMESTAMP),</w:t>
+      </w:r>
+    </w:p>
+    <w:p>
+      <w:pPr>
+        <w:spacing w:after="0"/>
+        <w:rPr>
+          <w:rFonts w:cstheme="minorHAnsi"/>
+          <w:sz w:val="16"/>
+          <w:szCs w:val="16"/>
+        </w:rPr>
+      </w:pPr>
+      <w:r>
+        <w:rPr>
+          <w:rFonts w:cstheme="minorHAnsi"/>
+          <w:sz w:val="16"/>
+          <w:szCs w:val="16"/>
+        </w:rPr>
+        <w:t>('Vinnie','Curl</w:t>
+      </w:r>
+      <w:proofErr w:type="gramStart"/>
+      <w:r>
+        <w:rPr>
+          <w:rFonts w:cstheme="minorHAnsi"/>
+          <w:sz w:val="16"/>
+          <w:szCs w:val="16"/>
+        </w:rPr>
+        <w:t>','Vinnie.Curl@test.com</w:t>
+      </w:r>
+      <w:proofErr w:type="gramEnd"/>
+      <w:r>
+        <w:rPr>
+          <w:rFonts w:cstheme="minorHAnsi"/>
+          <w:sz w:val="16"/>
+          <w:szCs w:val="16"/>
+        </w:rPr>
+        <w:t>',2,'Vinnie123@',CURRENT_TIMESTAMP,1,CURRENT_TIMESTAMP),</w:t>
+      </w:r>
+    </w:p>
+    <w:p>
+      <w:pPr>
+        <w:spacing w:after="0"/>
+        <w:rPr>
+          <w:rFonts w:cstheme="minorHAnsi"/>
+          <w:sz w:val="16"/>
+          <w:szCs w:val="16"/>
+        </w:rPr>
+      </w:pPr>
+      <w:r>
+        <w:rPr>
+          <w:rFonts w:cstheme="minorHAnsi"/>
+          <w:sz w:val="16"/>
+          <w:szCs w:val="16"/>
+        </w:rPr>
+        <w:t>('Clint','Darlington</w:t>
+      </w:r>
+      <w:proofErr w:type="gramStart"/>
+      <w:r>
+        <w:rPr>
+          <w:rFonts w:cstheme="minorHAnsi"/>
+          <w:sz w:val="16"/>
+          <w:szCs w:val="16"/>
+        </w:rPr>
+        <w:t>','Clint.Darlington@test.com</w:t>
+      </w:r>
+      <w:proofErr w:type="gramEnd"/>
+      <w:r>
+        <w:rPr>
+          <w:rFonts w:cstheme="minorHAnsi"/>
+          <w:sz w:val="16"/>
+          <w:szCs w:val="16"/>
+        </w:rPr>
+        <w:t>',2,'Clint123@',CURRENT_TIMESTAMP,1,CURRENT_TIMESTAMP),</w:t>
+      </w:r>
+    </w:p>
+    <w:p>
+      <w:pPr>
+        <w:spacing w:after="0"/>
+        <w:rPr>
+          <w:rFonts w:cstheme="minorHAnsi"/>
+          <w:sz w:val="16"/>
+          <w:szCs w:val="16"/>
+        </w:rPr>
+      </w:pPr>
+      <w:r>
+        <w:rPr>
+          <w:rFonts w:cstheme="minorHAnsi"/>
+          <w:sz w:val="16"/>
+          <w:szCs w:val="16"/>
+        </w:rPr>
+        <w:t>('Anne','Ordway</w:t>
+      </w:r>
+      <w:proofErr w:type="gramStart"/>
+      <w:r>
+        <w:rPr>
+          <w:rFonts w:cstheme="minorHAnsi"/>
+          <w:sz w:val="16"/>
+          <w:szCs w:val="16"/>
+        </w:rPr>
+        <w:t>','Anne.Ordway@test.com</w:t>
+      </w:r>
+      <w:proofErr w:type="gramEnd"/>
+      <w:r>
+        <w:rPr>
+          <w:rFonts w:cstheme="minorHAnsi"/>
+          <w:sz w:val="16"/>
+          <w:szCs w:val="16"/>
+        </w:rPr>
+        <w:t>',2,'Anne123@',CURRENT_TIMESTAMP,1,CURRENT_TIMESTAMP),</w:t>
+      </w:r>
+    </w:p>
+    <w:p>
+      <w:pPr>
+        <w:spacing w:after="0"/>
+        <w:rPr>
+          <w:rFonts w:cstheme="minorHAnsi"/>
+          <w:sz w:val="16"/>
+          <w:szCs w:val="16"/>
+        </w:rPr>
+      </w:pPr>
+      <w:r>
+        <w:rPr>
+          <w:rFonts w:cstheme="minorHAnsi"/>
+          <w:sz w:val="16"/>
+          <w:szCs w:val="16"/>
+        </w:rPr>
+        <w:t>('Sylvester','Overbey</w:t>
+      </w:r>
+      <w:proofErr w:type="gramStart"/>
+      <w:r>
+        <w:rPr>
+          <w:rFonts w:cstheme="minorHAnsi"/>
+          <w:sz w:val="16"/>
+          <w:szCs w:val="16"/>
+        </w:rPr>
+        <w:t>','Sylvester.Overbey@test.com</w:t>
+      </w:r>
+      <w:proofErr w:type="gramEnd"/>
+      <w:r>
+        <w:rPr>
+          <w:rFonts w:cstheme="minorHAnsi"/>
+          <w:sz w:val="16"/>
+          <w:szCs w:val="16"/>
+        </w:rPr>
+        <w:t>',2,'Sylvester123@',CURRENT_TIMESTAMP,1,CURRENT_TIMESTAMP),</w:t>
+      </w:r>
+    </w:p>
+    <w:p>
+      <w:pPr>
+        <w:spacing w:after="0"/>
+        <w:rPr>
+          <w:rFonts w:cstheme="minorHAnsi"/>
+          <w:sz w:val="16"/>
+          <w:szCs w:val="16"/>
+        </w:rPr>
+      </w:pPr>
+      <w:r>
+        <w:rPr>
+          <w:rFonts w:cstheme="minorHAnsi"/>
+          <w:sz w:val="16"/>
+          <w:szCs w:val="16"/>
+        </w:rPr>
+        <w:t>('Jacob','Gilleland</w:t>
+      </w:r>
+      <w:proofErr w:type="gramStart"/>
+      <w:r>
+        <w:rPr>
+          <w:rFonts w:cstheme="minorHAnsi"/>
+          <w:sz w:val="16"/>
+          <w:szCs w:val="16"/>
+        </w:rPr>
+        <w:t>','Jacob.Gilleland@test.com</w:t>
+      </w:r>
+      <w:proofErr w:type="gramEnd"/>
+      <w:r>
+        <w:rPr>
+          <w:rFonts w:cstheme="minorHAnsi"/>
+          <w:sz w:val="16"/>
+          <w:szCs w:val="16"/>
+        </w:rPr>
+        <w:t>',2,'Jacob123@',CURRENT_TIMESTAMP,1,CURRENT_TIMESTAMP),</w:t>
+      </w:r>
+    </w:p>
+    <w:p>
+      <w:pPr>
+        <w:spacing w:after="0"/>
+        <w:rPr>
+          <w:rFonts w:cstheme="minorHAnsi"/>
+          <w:sz w:val="16"/>
+          <w:szCs w:val="16"/>
+        </w:rPr>
+      </w:pPr>
+      <w:r>
+        <w:rPr>
+          <w:rFonts w:cstheme="minorHAnsi"/>
+          <w:sz w:val="16"/>
+          <w:szCs w:val="16"/>
+        </w:rPr>
+        <w:t>('Donald','Yelton</w:t>
+      </w:r>
+      <w:proofErr w:type="gramStart"/>
+      <w:r>
+        <w:rPr>
+          <w:rFonts w:cstheme="minorHAnsi"/>
+          <w:sz w:val="16"/>
+          <w:szCs w:val="16"/>
+        </w:rPr>
+        <w:t>','Donald.Yelton@test.com</w:t>
+      </w:r>
+      <w:proofErr w:type="gramEnd"/>
+      <w:r>
+        <w:rPr>
+          <w:rFonts w:cstheme="minorHAnsi"/>
+          <w:sz w:val="16"/>
+          <w:szCs w:val="16"/>
+        </w:rPr>
+        <w:t>',2,'Donald123@',CURRENT_TIMESTAMP,1,CURRENT_TIMESTAMP),</w:t>
+      </w:r>
+    </w:p>
+    <w:p>
+      <w:pPr>
+        <w:spacing w:after="0"/>
+        <w:rPr>
+          <w:rFonts w:cstheme="minorHAnsi"/>
+          <w:sz w:val="16"/>
+          <w:szCs w:val="16"/>
+        </w:rPr>
+      </w:pPr>
+      <w:r>
+        <w:rPr>
+          <w:rFonts w:cstheme="minorHAnsi"/>
+          <w:sz w:val="16"/>
+          <w:szCs w:val="16"/>
+        </w:rPr>
+        <w:t>('Leola','Lemoine</w:t>
+      </w:r>
+      <w:proofErr w:type="gramStart"/>
+      <w:r>
+        <w:rPr>
+          <w:rFonts w:cstheme="minorHAnsi"/>
+          <w:sz w:val="16"/>
+          <w:szCs w:val="16"/>
+        </w:rPr>
+        <w:t>','Leola.Lemoine@test.com</w:t>
+      </w:r>
+      <w:proofErr w:type="gramEnd"/>
+      <w:r>
+        <w:rPr>
+          <w:rFonts w:cstheme="minorHAnsi"/>
+          <w:sz w:val="16"/>
+          <w:szCs w:val="16"/>
+        </w:rPr>
+        <w:t>',2,'Leola123@',CURRENT_TIMESTAMP,1,CURRENT_TIMESTAMP),</w:t>
+      </w:r>
+    </w:p>
+    <w:p>
+      <w:pPr>
+        <w:spacing w:after="0"/>
+        <w:rPr>
+          <w:rFonts w:cstheme="minorHAnsi"/>
+          <w:sz w:val="16"/>
+          <w:szCs w:val="16"/>
+        </w:rPr>
+      </w:pPr>
+      <w:r>
+        <w:rPr>
+          <w:rFonts w:cstheme="minorHAnsi"/>
+          <w:sz w:val="16"/>
+          <w:szCs w:val="16"/>
+        </w:rPr>
+        <w:t>('Patria','Salmon</w:t>
+      </w:r>
+      <w:proofErr w:type="gramStart"/>
+      <w:r>
+        <w:rPr>
+          <w:rFonts w:cstheme="minorHAnsi"/>
+          <w:sz w:val="16"/>
+          <w:szCs w:val="16"/>
+        </w:rPr>
+        <w:t>','Patria.Salmon@test.com</w:t>
+      </w:r>
+      <w:proofErr w:type="gramEnd"/>
+      <w:r>
+        <w:rPr>
+          <w:rFonts w:cstheme="minorHAnsi"/>
+          <w:sz w:val="16"/>
+          <w:szCs w:val="16"/>
+        </w:rPr>
+        <w:t>',2,'Patria123@',CURRENT_TIMESTAMP,1,CURRENT_TIMESTAMP),</w:t>
+      </w:r>
+    </w:p>
+    <w:p>
+      <w:pPr>
+        <w:spacing w:after="0"/>
+        <w:rPr>
+          <w:rFonts w:cstheme="minorHAnsi"/>
+          <w:sz w:val="16"/>
+          <w:szCs w:val="16"/>
+        </w:rPr>
+      </w:pPr>
+      <w:r>
+        <w:rPr>
+          <w:rFonts w:cstheme="minorHAnsi"/>
+          <w:sz w:val="16"/>
+          <w:szCs w:val="16"/>
+        </w:rPr>
+        <w:t>('Anisha','Eilers</w:t>
+      </w:r>
+      <w:proofErr w:type="gramStart"/>
+      <w:r>
+        <w:rPr>
+          <w:rFonts w:cstheme="minorHAnsi"/>
+          <w:sz w:val="16"/>
+          <w:szCs w:val="16"/>
+        </w:rPr>
+        <w:t>','Anisha.Eilers@test.com</w:t>
+      </w:r>
+      <w:proofErr w:type="gramEnd"/>
+      <w:r>
+        <w:rPr>
+          <w:rFonts w:cstheme="minorHAnsi"/>
+          <w:sz w:val="16"/>
+          <w:szCs w:val="16"/>
+        </w:rPr>
+        <w:t>',2,'Anisha123@',CURRENT_TIMESTAMP,1,CURRENT_TIMESTAMP),</w:t>
+      </w:r>
+    </w:p>
+    <w:p>
+      <w:pPr>
+        <w:spacing w:after="0"/>
+        <w:rPr>
+          <w:rFonts w:cstheme="minorHAnsi"/>
+          <w:sz w:val="16"/>
+          <w:szCs w:val="16"/>
+        </w:rPr>
+      </w:pPr>
+      <w:r>
+        <w:rPr>
+          <w:rFonts w:cstheme="minorHAnsi"/>
+          <w:sz w:val="16"/>
+          <w:szCs w:val="16"/>
+        </w:rPr>
+        <w:t>('Ria','Vita</w:t>
+      </w:r>
+      <w:proofErr w:type="gramStart"/>
+      <w:r>
+        <w:rPr>
+          <w:rFonts w:cstheme="minorHAnsi"/>
+          <w:sz w:val="16"/>
+          <w:szCs w:val="16"/>
+        </w:rPr>
+        <w:t>','Ria.Vita@test.com</w:t>
+      </w:r>
+      <w:proofErr w:type="gramEnd"/>
+      <w:r>
+        <w:rPr>
+          <w:rFonts w:cstheme="minorHAnsi"/>
+          <w:sz w:val="16"/>
+          <w:szCs w:val="16"/>
+        </w:rPr>
+        <w:t>',2,'Ria123@',CURRENT_TIMESTAMP,1,CURRENT_TIMESTAMP),</w:t>
+      </w:r>
+    </w:p>
+    <w:p>
+      <w:pPr>
+        <w:spacing w:after="0"/>
+        <w:rPr>
+          <w:rFonts w:cstheme="minorHAnsi"/>
+          <w:sz w:val="16"/>
+          <w:szCs w:val="16"/>
+        </w:rPr>
+      </w:pPr>
+      <w:r>
+        <w:rPr>
+          <w:rFonts w:cstheme="minorHAnsi"/>
+          <w:sz w:val="16"/>
+          <w:szCs w:val="16"/>
+        </w:rPr>
+        <w:t>('Shaunna','Rossiter</w:t>
+      </w:r>
+      <w:proofErr w:type="gramStart"/>
+      <w:r>
+        <w:rPr>
+          <w:rFonts w:cstheme="minorHAnsi"/>
+          <w:sz w:val="16"/>
+          <w:szCs w:val="16"/>
+        </w:rPr>
+        <w:t>','Shaunna.Rossiter@test.com</w:t>
+      </w:r>
+      <w:proofErr w:type="gramEnd"/>
+      <w:r>
+        <w:rPr>
+          <w:rFonts w:cstheme="minorHAnsi"/>
+          <w:sz w:val="16"/>
+          <w:szCs w:val="16"/>
+        </w:rPr>
+        <w:t>',2,'Shaunna123@',CURRENT_TIMESTAMP,1,CURRENT_TIMESTAMP),</w:t>
+      </w:r>
+    </w:p>
+    <w:p>
+      <w:pPr>
+        <w:spacing w:after="0"/>
+        <w:rPr>
+          <w:rFonts w:cstheme="minorHAnsi"/>
+          <w:sz w:val="16"/>
+          <w:szCs w:val="16"/>
+        </w:rPr>
+      </w:pPr>
+      <w:r>
+        <w:rPr>
+          <w:rFonts w:cstheme="minorHAnsi"/>
+          <w:sz w:val="16"/>
+          <w:szCs w:val="16"/>
+        </w:rPr>
+        <w:t>('Renea','Dery</w:t>
+      </w:r>
+      <w:proofErr w:type="gramStart"/>
+      <w:r>
+        <w:rPr>
+          <w:rFonts w:cstheme="minorHAnsi"/>
+          <w:sz w:val="16"/>
+          <w:szCs w:val="16"/>
+        </w:rPr>
+        <w:t>','Renea.Dery@test.com</w:t>
+      </w:r>
+      <w:proofErr w:type="gramEnd"/>
+      <w:r>
+        <w:rPr>
+          <w:rFonts w:cstheme="minorHAnsi"/>
+          <w:sz w:val="16"/>
+          <w:szCs w:val="16"/>
+        </w:rPr>
+        <w:t>',2,'Renea123@',CURRENT_TIMESTAMP,1,CURRENT_TIMESTAMP),</w:t>
+      </w:r>
+    </w:p>
+    <w:p>
+      <w:pPr>
+        <w:spacing w:after="0"/>
+        <w:rPr>
+          <w:rFonts w:cstheme="minorHAnsi"/>
+          <w:sz w:val="16"/>
+          <w:szCs w:val="16"/>
+        </w:rPr>
+      </w:pPr>
+      <w:r>
+        <w:rPr>
+          <w:rFonts w:cstheme="minorHAnsi"/>
+          <w:sz w:val="16"/>
+          <w:szCs w:val="16"/>
+        </w:rPr>
+        <w:t>('Margorie','Altizer</w:t>
+      </w:r>
+      <w:proofErr w:type="gramStart"/>
+      <w:r>
+        <w:rPr>
+          <w:rFonts w:cstheme="minorHAnsi"/>
+          <w:sz w:val="16"/>
+          <w:szCs w:val="16"/>
+        </w:rPr>
+        <w:t>','Margorie.Altizer@test.com</w:t>
+      </w:r>
+      <w:proofErr w:type="gramEnd"/>
+      <w:r>
+        <w:rPr>
+          <w:rFonts w:cstheme="minorHAnsi"/>
+          <w:sz w:val="16"/>
+          <w:szCs w:val="16"/>
+        </w:rPr>
+        <w:t>',2,'Margorie123@',CURRENT_TIMESTAMP,1,CURRENT_TIMESTAMP),</w:t>
+      </w:r>
+    </w:p>
+    <w:p>
+      <w:pPr>
+        <w:spacing w:after="0"/>
+        <w:rPr>
+          <w:rFonts w:cstheme="minorHAnsi"/>
+          <w:sz w:val="16"/>
+          <w:szCs w:val="16"/>
+        </w:rPr>
+      </w:pPr>
+      <w:r>
+        <w:rPr>
+          <w:rFonts w:cstheme="minorHAnsi"/>
+          <w:sz w:val="16"/>
+          <w:szCs w:val="16"/>
+        </w:rPr>
+        <w:t>('Yael','Laroche</w:t>
+      </w:r>
+      <w:proofErr w:type="gramStart"/>
+      <w:r>
+        <w:rPr>
+          <w:rFonts w:cstheme="minorHAnsi"/>
+          <w:sz w:val="16"/>
+          <w:szCs w:val="16"/>
+        </w:rPr>
+        <w:t>','Yael.Laroche@test.com</w:t>
+      </w:r>
+      <w:proofErr w:type="gramEnd"/>
+      <w:r>
+        <w:rPr>
+          <w:rFonts w:cstheme="minorHAnsi"/>
+          <w:sz w:val="16"/>
+          <w:szCs w:val="16"/>
+        </w:rPr>
+        <w:t>',2,'Yael123@',CURRENT_TIMESTAMP,1,CURRENT_TIMESTAMP),</w:t>
+      </w:r>
+    </w:p>
+    <w:p>
+      <w:pPr>
+        <w:spacing w:after="0"/>
+        <w:rPr>
+          <w:rFonts w:cstheme="minorHAnsi"/>
+          <w:sz w:val="16"/>
+          <w:szCs w:val="16"/>
+        </w:rPr>
+      </w:pPr>
+      <w:r>
+        <w:rPr>
+          <w:rFonts w:cstheme="minorHAnsi"/>
+          <w:sz w:val="16"/>
+          <w:szCs w:val="16"/>
+        </w:rPr>
+        <w:t>('Velva','Corrao</w:t>
+      </w:r>
+      <w:proofErr w:type="gramStart"/>
+      <w:r>
+        <w:rPr>
+          <w:rFonts w:cstheme="minorHAnsi"/>
+          <w:sz w:val="16"/>
+          <w:szCs w:val="16"/>
+        </w:rPr>
+        <w:t>','Velva.Corrao@test.com</w:t>
+      </w:r>
+      <w:proofErr w:type="gramEnd"/>
+      <w:r>
+        <w:rPr>
+          <w:rFonts w:cstheme="minorHAnsi"/>
+          <w:sz w:val="16"/>
+          <w:szCs w:val="16"/>
+        </w:rPr>
+        <w:t>',2,'Velva123@',CURRENT_TIMESTAMP,1,CURRENT_TIMESTAMP),</w:t>
+      </w:r>
+    </w:p>
+    <w:p>
+      <w:pPr>
+        <w:spacing w:after="0"/>
+        <w:rPr>
+          <w:rFonts w:cstheme="minorHAnsi"/>
+          <w:sz w:val="16"/>
+          <w:szCs w:val="16"/>
+        </w:rPr>
+      </w:pPr>
+      <w:r>
+        <w:rPr>
+          <w:rFonts w:cstheme="minorHAnsi"/>
+          <w:sz w:val="16"/>
+          <w:szCs w:val="16"/>
+        </w:rPr>
+        <w:t>('Apolonia','Eppler</w:t>
+      </w:r>
+      <w:proofErr w:type="gramStart"/>
+      <w:r>
+        <w:rPr>
+          <w:rFonts w:cstheme="minorHAnsi"/>
+          <w:sz w:val="16"/>
+          <w:szCs w:val="16"/>
+        </w:rPr>
+        <w:t>','Apolonia.Eppler@test.com</w:t>
+      </w:r>
+      <w:proofErr w:type="gramEnd"/>
+      <w:r>
+        <w:rPr>
+          <w:rFonts w:cstheme="minorHAnsi"/>
+          <w:sz w:val="16"/>
+          <w:szCs w:val="16"/>
+        </w:rPr>
+        <w:t>',2,'Apolonia123@',CURRENT_TIMESTAMP,1,CURRENT_TIMESTAMP);</w:t>
+      </w:r>
+    </w:p>
+    <w:p>
+      <w:pPr>
+        <w:spacing w:after="0"/>
+        <w:rPr>
+          <w:rFonts w:cstheme="minorHAnsi"/>
+          <w:sz w:val="16"/>
+          <w:szCs w:val="16"/>
+        </w:rPr>
+      </w:pPr>
+    </w:p>
+    <w:p>
+      <w:pPr>
+        <w:spacing w:after="0"/>
+        <w:rPr>
+          <w:rFonts w:cstheme="minorHAnsi"/>
+          <w:sz w:val="16"/>
+          <w:szCs w:val="16"/>
+        </w:rPr>
+      </w:pPr>
+    </w:p>
+    <w:p>
+      <w:pPr>
+        <w:rPr>
+          <w:b/>
+          <w:bCs/>
+          <w:u w:val="single"/>
+        </w:rPr>
+      </w:pPr>
+      <w:r>
+        <w:rPr>
+          <w:b/>
+          <w:bCs/>
+          <w:u w:val="single"/>
+        </w:rPr>
+        <w:t xml:space="preserve">Sample </w:t>
+      </w:r>
+      <w:r>
+        <w:rPr>
+          <w:b/>
+          <w:bCs/>
+          <w:u w:val="single"/>
+        </w:rPr>
+        <w:t>r</w:t>
+      </w:r>
+      <w:r>
+        <w:rPr>
+          <w:b/>
+          <w:bCs/>
+          <w:u w:val="single"/>
+        </w:rPr>
+        <w:t>egion</w:t>
+      </w:r>
+      <w:r>
+        <w:rPr>
+          <w:b/>
+          <w:bCs/>
+          <w:u w:val="single"/>
+        </w:rPr>
+        <w:t xml:space="preserve"> Data</w:t>
+      </w:r>
+      <w:r>
+        <w:rPr>
+          <w:b/>
+          <w:bCs/>
+          <w:u w:val="single"/>
+        </w:rPr>
+        <w:t xml:space="preserve"> Insertion Script</w:t>
+      </w:r>
+      <w:r>
+        <w:rPr>
+          <w:b/>
+          <w:bCs/>
+          <w:u w:val="single"/>
+        </w:rPr>
+        <w:t xml:space="preserve">: </w:t>
+      </w:r>
+    </w:p>
+    <w:p>
+      <w:pPr>
+        <w:spacing w:after="0"/>
+        <w:rPr>
+          <w:rFonts w:cstheme="minorHAnsi"/>
+          <w:sz w:val="16"/>
+          <w:szCs w:val="16"/>
+        </w:rPr>
+      </w:pPr>
+      <w:r>
+        <w:rPr>
+          <w:rFonts w:cstheme="minorHAnsi"/>
+          <w:sz w:val="16"/>
+          <w:szCs w:val="16"/>
+        </w:rPr>
+        <w:t>INSERT INTO region (name)</w:t>
+      </w:r>
+    </w:p>
+    <w:p>
+      <w:pPr>
+        <w:spacing w:after="0"/>
+        <w:rPr>
+          <w:rFonts w:cstheme="minorHAnsi"/>
+          <w:sz w:val="16"/>
+          <w:szCs w:val="16"/>
+        </w:rPr>
+      </w:pPr>
+      <w:r>
+        <w:rPr>
+          <w:rFonts w:cstheme="minorHAnsi"/>
+          <w:sz w:val="16"/>
+          <w:szCs w:val="16"/>
+        </w:rPr>
+        <w:t>VALUES</w:t>
+      </w:r>
+    </w:p>
+    <w:p>
+      <w:pPr>
+        <w:spacing w:after="0"/>
+        <w:rPr>
+          <w:rFonts w:cstheme="minorHAnsi"/>
+          <w:sz w:val="16"/>
+          <w:szCs w:val="16"/>
+        </w:rPr>
+      </w:pPr>
+      <w:r>
+        <w:rPr>
+          <w:rFonts w:cstheme="minorHAnsi"/>
+          <w:sz w:val="16"/>
+          <w:szCs w:val="16"/>
+        </w:rPr>
+        <w:t>(‘Test Region’),</w:t>
+      </w:r>
+    </w:p>
+    <w:p>
+      <w:pPr>
+        <w:spacing w:after="0"/>
+        <w:rPr>
+          <w:rFonts w:cstheme="minorHAnsi"/>
+          <w:sz w:val="16"/>
+          <w:szCs w:val="16"/>
+        </w:rPr>
+      </w:pPr>
+      <w:r>
+        <w:rPr>
+          <w:rFonts w:cstheme="minorHAnsi"/>
+          <w:sz w:val="16"/>
+          <w:szCs w:val="16"/>
+        </w:rPr>
+        <w:t>(‘North America’),</w:t>
+      </w:r>
+    </w:p>
+    <w:p>
+      <w:pPr>
+        <w:spacing w:after="0"/>
+        <w:rPr>
+          <w:rFonts w:cstheme="minorHAnsi"/>
+          <w:sz w:val="16"/>
+          <w:szCs w:val="16"/>
+        </w:rPr>
+      </w:pPr>
+      <w:r>
+        <w:rPr>
+          <w:rFonts w:cstheme="minorHAnsi"/>
+          <w:sz w:val="16"/>
+          <w:szCs w:val="16"/>
+        </w:rPr>
+        <w:t>(‘South America’),</w:t>
+      </w:r>
+    </w:p>
+    <w:p>
+      <w:pPr>
+        <w:spacing w:after="0"/>
+        <w:rPr>
+          <w:rFonts w:cstheme="minorHAnsi"/>
+          <w:sz w:val="16"/>
+          <w:szCs w:val="16"/>
+        </w:rPr>
+      </w:pPr>
+      <w:r>
+        <w:rPr>
+          <w:rFonts w:cstheme="minorHAnsi"/>
+          <w:sz w:val="16"/>
+          <w:szCs w:val="16"/>
+        </w:rPr>
+        <w:t>(‘Asia/Pacific’),</w:t>
+      </w:r>
+    </w:p>
+    <w:p>
+      <w:pPr>
+        <w:spacing w:after="0"/>
+        <w:rPr>
+          <w:rFonts w:cstheme="minorHAnsi"/>
+          <w:sz w:val="16"/>
+          <w:szCs w:val="16"/>
+        </w:rPr>
+      </w:pPr>
+      <w:r>
+        <w:rPr>
+          <w:rFonts w:cstheme="minorHAnsi"/>
+          <w:sz w:val="16"/>
+          <w:szCs w:val="16"/>
+        </w:rPr>
+        <w:t>(‘Europe’),</w:t>
+      </w:r>
+    </w:p>
+    <w:p>
+      <w:pPr>
+        <w:spacing w:after="0"/>
+        <w:rPr>
+          <w:rFonts w:cstheme="minorHAnsi"/>
+          <w:sz w:val="16"/>
+          <w:szCs w:val="16"/>
+        </w:rPr>
+      </w:pPr>
+      <w:r>
+        <w:rPr>
+          <w:rFonts w:cstheme="minorHAnsi"/>
+          <w:sz w:val="16"/>
+          <w:szCs w:val="16"/>
+        </w:rPr>
+        <w:t>(‘Africa’</w:t>
+      </w:r>
+      <w:proofErr w:type="gramStart"/>
+      <w:r>
+        <w:rPr>
+          <w:rFonts w:cstheme="minorHAnsi"/>
+          <w:sz w:val="16"/>
+          <w:szCs w:val="16"/>
+        </w:rPr>
+        <w:t>);</w:t>
+      </w:r>
+      <w:proofErr w:type="gramEnd"/>
+    </w:p>
+    <w:p>
+      <w:pPr>
+        <w:spacing w:after="0"/>
+        <w:rPr>
+          <w:rFonts w:cstheme="minorHAnsi"/>
+          <w:sz w:val="16"/>
+          <w:szCs w:val="16"/>
+        </w:rPr>
+      </w:pPr>
+    </w:p>
+    <w:p>
+      <w:pPr>
+        <w:rPr>
+          <w:b/>
+          <w:bCs/>
+          <w:u w:val="single"/>
+        </w:rPr>
+      </w:pPr>
+      <w:r>
+        <w:rPr>
+          <w:b/>
+          <w:bCs/>
+          <w:u w:val="single"/>
+        </w:rPr>
+        <w:t xml:space="preserve">Sample </w:t>
+      </w:r>
+      <w:proofErr w:type="spellStart"/>
+      <w:r>
+        <w:rPr>
+          <w:b/>
+          <w:bCs/>
+          <w:u w:val="single"/>
+        </w:rPr>
+        <w:t>userType</w:t>
+      </w:r>
+      <w:proofErr w:type="spellEnd"/>
+      <w:r>
+        <w:rPr>
+          <w:b/>
+          <w:bCs/>
+          <w:u w:val="single"/>
+        </w:rPr>
+        <w:t xml:space="preserve"> Data</w:t>
+      </w:r>
+      <w:r>
+        <w:rPr>
+          <w:b/>
+          <w:bCs/>
+          <w:u w:val="single"/>
+        </w:rPr>
+        <w:t xml:space="preserve"> Insertion Script</w:t>
+      </w:r>
+      <w:r>
+        <w:rPr>
+          <w:b/>
+          <w:bCs/>
+          <w:u w:val="single"/>
+        </w:rPr>
+        <w:t xml:space="preserve">: </w:t>
+      </w:r>
+    </w:p>
+    <w:p>
+      <w:pPr>
+        <w:spacing w:after="0"/>
+        <w:rPr>
+          <w:rFonts w:cstheme="minorHAnsi"/>
+          <w:sz w:val="16"/>
+          <w:szCs w:val="16"/>
+        </w:rPr>
+      </w:pPr>
+      <w:r>
+        <w:rPr>
+          <w:rFonts w:cstheme="minorHAnsi"/>
+          <w:sz w:val="16"/>
+          <w:szCs w:val="16"/>
+        </w:rPr>
+        <w:t xml:space="preserve">INSERT INTO </w:t>
+      </w:r>
+      <w:proofErr w:type="spellStart"/>
+      <w:r>
+        <w:rPr>
+          <w:rFonts w:cstheme="minorHAnsi"/>
+          <w:sz w:val="16"/>
+          <w:szCs w:val="16"/>
+        </w:rPr>
+        <w:t>userType</w:t>
+      </w:r>
+      <w:proofErr w:type="spellEnd"/>
+      <w:r>
+        <w:rPr>
+          <w:rFonts w:cstheme="minorHAnsi"/>
+          <w:sz w:val="16"/>
+          <w:szCs w:val="16"/>
+        </w:rPr>
+        <w:t xml:space="preserve"> (description)</w:t>
+      </w:r>
+    </w:p>
+    <w:p>
+      <w:pPr>
+        <w:spacing w:after="0"/>
+        <w:rPr>
+          <w:rFonts w:cstheme="minorHAnsi"/>
+          <w:sz w:val="16"/>
+          <w:szCs w:val="16"/>
+        </w:rPr>
+      </w:pPr>
+      <w:r>
+        <w:rPr>
+          <w:rFonts w:cstheme="minorHAnsi"/>
+          <w:sz w:val="16"/>
+          <w:szCs w:val="16"/>
+        </w:rPr>
+        <w:t>VALUES</w:t>
+      </w:r>
+    </w:p>
+    <w:p>
+      <w:pPr>
+        <w:spacing w:after="0"/>
+        <w:rPr>
+          <w:rFonts w:cstheme="minorHAnsi"/>
+          <w:sz w:val="16"/>
+          <w:szCs w:val="16"/>
+        </w:rPr>
+      </w:pPr>
+      <w:r>
+        <w:rPr>
+          <w:rFonts w:cstheme="minorHAnsi"/>
+          <w:sz w:val="16"/>
+          <w:szCs w:val="16"/>
+        </w:rPr>
+        <w:t>(‘admin’),</w:t>
+      </w:r>
+    </w:p>
+    <w:p>
+      <w:pPr>
+        <w:spacing w:after="0"/>
+        <w:rPr>
+          <w:rFonts w:cstheme="minorHAnsi"/>
+          <w:sz w:val="16"/>
+          <w:szCs w:val="16"/>
+        </w:rPr>
+      </w:pPr>
+      <w:r>
+        <w:rPr>
+          <w:rFonts w:cstheme="minorHAnsi"/>
+          <w:sz w:val="16"/>
+          <w:szCs w:val="16"/>
+        </w:rPr>
+        <w:t>(‘manager’</w:t>
+      </w:r>
+      <w:proofErr w:type="gramStart"/>
+      <w:r>
+        <w:rPr>
+          <w:rFonts w:cstheme="minorHAnsi"/>
+          <w:sz w:val="16"/>
+          <w:szCs w:val="16"/>
+        </w:rPr>
+        <w:t>);</w:t>
+      </w:r>
+      <w:proofErr w:type="gramEnd"/>
+    </w:p>
+    <w:p>
+      <w:pPr>
+        <w:spacing w:after="0"/>
+        <w:rPr>
+          <w:rFonts w:cstheme="minorHAnsi"/>
+          <w:sz w:val="16"/>
+          <w:szCs w:val="16"/>
+        </w:rPr>
+      </w:pPr>
+    </w:p>
+    <w:p>
+      <w:pPr>
+        <w:rPr>
+          <w:b/>
+          <w:bCs/>
+          <w:u w:val="single"/>
+        </w:rPr>
+      </w:pPr>
+      <w:r>
+        <w:rPr>
+          <w:b/>
+          <w:bCs/>
+          <w:u w:val="single"/>
+        </w:rPr>
+        <w:t xml:space="preserve">Sample </w:t>
+      </w:r>
+      <w:r>
+        <w:rPr>
+          <w:b/>
+          <w:bCs/>
+          <w:u w:val="single"/>
+        </w:rPr>
+        <w:t>award</w:t>
+      </w:r>
+      <w:r>
+        <w:rPr>
+          <w:b/>
+          <w:bCs/>
+          <w:u w:val="single"/>
+        </w:rPr>
+        <w:t xml:space="preserve"> Data</w:t>
+      </w:r>
+      <w:r>
+        <w:rPr>
+          <w:b/>
+          <w:bCs/>
+          <w:u w:val="single"/>
+        </w:rPr>
+        <w:t xml:space="preserve"> Insertion Script</w:t>
+      </w:r>
+      <w:r>
+        <w:rPr>
+          <w:b/>
+          <w:bCs/>
+          <w:u w:val="single"/>
+        </w:rPr>
+        <w:t xml:space="preserve">: </w:t>
+      </w:r>
+    </w:p>
+    <w:p>
+      <w:pPr>
+        <w:spacing w:after="0"/>
+        <w:rPr>
+          <w:rFonts w:cstheme="minorHAnsi"/>
+          <w:sz w:val="16"/>
+          <w:szCs w:val="16"/>
+        </w:rPr>
+      </w:pPr>
+      <w:r>
+        <w:rPr>
+          <w:rFonts w:cstheme="minorHAnsi"/>
+          <w:sz w:val="16"/>
+          <w:szCs w:val="16"/>
+        </w:rPr>
+        <w:t>INSERT INTO award (</w:t>
+      </w:r>
+      <w:proofErr w:type="spellStart"/>
+      <w:r>
+        <w:rPr>
+          <w:rFonts w:cstheme="minorHAnsi"/>
+          <w:sz w:val="16"/>
+          <w:szCs w:val="16"/>
+        </w:rPr>
+        <w:t>regionID</w:t>
+      </w:r>
+      <w:proofErr w:type="spellEnd"/>
+      <w:r>
+        <w:rPr>
+          <w:rFonts w:cstheme="minorHAnsi"/>
+          <w:sz w:val="16"/>
+          <w:szCs w:val="16"/>
+        </w:rPr>
+        <w:t xml:space="preserve">, type, </w:t>
+      </w:r>
+      <w:proofErr w:type="spellStart"/>
+      <w:r>
+        <w:rPr>
+          <w:rFonts w:cstheme="minorHAnsi"/>
+          <w:sz w:val="16"/>
+          <w:szCs w:val="16"/>
+        </w:rPr>
+        <w:t>recipientName</w:t>
+      </w:r>
+      <w:proofErr w:type="spellEnd"/>
+      <w:r>
+        <w:rPr>
+          <w:rFonts w:cstheme="minorHAnsi"/>
+          <w:sz w:val="16"/>
+          <w:szCs w:val="16"/>
+        </w:rPr>
+        <w:t xml:space="preserve">, </w:t>
+      </w:r>
+      <w:proofErr w:type="spellStart"/>
+      <w:r>
+        <w:rPr>
+          <w:rFonts w:cstheme="minorHAnsi"/>
+          <w:sz w:val="16"/>
+          <w:szCs w:val="16"/>
+        </w:rPr>
+        <w:t>recipientEmail</w:t>
+      </w:r>
+      <w:proofErr w:type="spellEnd"/>
+      <w:r>
+        <w:rPr>
+          <w:rFonts w:cstheme="minorHAnsi"/>
+          <w:sz w:val="16"/>
+          <w:szCs w:val="16"/>
+        </w:rPr>
+        <w:t xml:space="preserve">, timestamp, </w:t>
+      </w:r>
+      <w:proofErr w:type="spellStart"/>
+      <w:r>
+        <w:rPr>
+          <w:rFonts w:cstheme="minorHAnsi"/>
+          <w:sz w:val="16"/>
+          <w:szCs w:val="16"/>
+        </w:rPr>
+        <w:t>creatorID</w:t>
+      </w:r>
+      <w:proofErr w:type="spellEnd"/>
+      <w:r>
+        <w:rPr>
+          <w:rFonts w:cstheme="minorHAnsi"/>
+          <w:sz w:val="16"/>
+          <w:szCs w:val="16"/>
+        </w:rPr>
+        <w:t>)</w:t>
+      </w:r>
+    </w:p>
+    <w:p>
+      <w:pPr>
+        <w:spacing w:after="0"/>
+        <w:rPr>
+          <w:rFonts w:cstheme="minorHAnsi"/>
+          <w:sz w:val="16"/>
+          <w:szCs w:val="16"/>
+        </w:rPr>
+      </w:pPr>
+      <w:bookmarkStart w:id="0" w:name="_GoBack"/>
+      <w:r>
+        <w:rPr>
+          <w:rFonts w:cstheme="minorHAnsi"/>
+          <w:sz w:val="16"/>
+          <w:szCs w:val="16"/>
+        </w:rPr>
+        <w:t>VALUES</w:t>
+      </w:r>
+    </w:p>
+    <w:p>
+      <w:pPr>
+        <w:spacing w:after="0"/>
+        <w:rPr>
+          <w:rFonts w:cstheme="minorHAnsi"/>
+          <w:sz w:val="16"/>
+          <w:szCs w:val="16"/>
+        </w:rPr>
+      </w:pPr>
+      <w:r>
+        <w:rPr>
+          <w:rFonts w:cstheme="minorHAnsi"/>
+          <w:sz w:val="16"/>
+          <w:szCs w:val="16"/>
+        </w:rPr>
+        <w:t>(</w:t>
+      </w:r>
+      <w:r>
+        <w:rPr>
+          <w:rFonts w:cstheme="minorHAnsi"/>
+          <w:sz w:val="16"/>
+          <w:szCs w:val="16"/>
+        </w:rPr>
+        <w:t>1</w:t>
+      </w:r>
+      <w:r>
+        <w:rPr>
+          <w:rFonts w:cstheme="minorHAnsi"/>
+          <w:sz w:val="16"/>
+          <w:szCs w:val="16"/>
+        </w:rPr>
+        <w:t xml:space="preserve">, 'Random Award </w:t>
+      </w:r>
+      <w:r>
+        <w:rPr>
+          <w:rFonts w:cstheme="minorHAnsi"/>
+          <w:sz w:val="16"/>
+          <w:szCs w:val="16"/>
+        </w:rPr>
+        <w:t>2</w:t>
+      </w:r>
+      <w:r>
+        <w:rPr>
+          <w:rFonts w:cstheme="minorHAnsi"/>
+          <w:sz w:val="16"/>
+          <w:szCs w:val="16"/>
+        </w:rPr>
+        <w:t>', '</w:t>
+      </w:r>
+      <w:r>
+        <w:rPr>
+          <w:rFonts w:cstheme="minorHAnsi"/>
+          <w:sz w:val="16"/>
+          <w:szCs w:val="16"/>
+        </w:rPr>
+        <w:t>Some Guy</w:t>
+      </w:r>
+      <w:r>
+        <w:rPr>
+          <w:rFonts w:cstheme="minorHAnsi"/>
+          <w:sz w:val="16"/>
+          <w:szCs w:val="16"/>
+        </w:rPr>
+        <w:t>', '</w:t>
+      </w:r>
+      <w:proofErr w:type="spellStart"/>
+      <w:r>
+        <w:rPr>
+          <w:rFonts w:cstheme="minorHAnsi"/>
+          <w:sz w:val="16"/>
+          <w:szCs w:val="16"/>
+        </w:rPr>
+        <w:t>Some.Guy</w:t>
+      </w:r>
+      <w:r>
+        <w:rPr>
+          <w:rFonts w:cstheme="minorHAnsi"/>
+          <w:sz w:val="16"/>
+          <w:szCs w:val="16"/>
+        </w:rPr>
+        <w:t>@test.com</w:t>
+      </w:r>
+      <w:proofErr w:type="spellEnd"/>
+      <w:r>
+        <w:rPr>
+          <w:rFonts w:cstheme="minorHAnsi"/>
+          <w:sz w:val="16"/>
+          <w:szCs w:val="16"/>
+        </w:rPr>
+        <w:t xml:space="preserve">', </w:t>
+      </w:r>
+      <w:proofErr w:type="spellStart"/>
+      <w:r>
+        <w:rPr>
+          <w:rFonts w:cstheme="minorHAnsi"/>
+          <w:sz w:val="16"/>
+          <w:szCs w:val="16"/>
+        </w:rPr>
+        <w:t>CURRENT_TIMESTAMP</w:t>
+      </w:r>
+      <w:proofErr w:type="spellEnd"/>
+      <w:r>
+        <w:rPr>
+          <w:rFonts w:cstheme="minorHAnsi"/>
+          <w:sz w:val="16"/>
+          <w:szCs w:val="16"/>
+        </w:rPr>
+        <w:t>, 1)</w:t>
+      </w:r>
+      <w:r>
+        <w:rPr>
+          <w:rFonts w:cstheme="minorHAnsi"/>
+          <w:sz w:val="16"/>
+          <w:szCs w:val="16"/>
+        </w:rPr>
+        <w:t>,</w:t>
+      </w:r>
+    </w:p>
+    <w:p>
+      <w:pPr>
+        <w:spacing w:after="0"/>
+        <w:rPr>
+          <w:rFonts w:cstheme="minorHAnsi"/>
+          <w:sz w:val="16"/>
+          <w:szCs w:val="16"/>
+        </w:rPr>
+      </w:pPr>
+      <w:r>
+        <w:rPr>
+          <w:rFonts w:cstheme="minorHAnsi"/>
+          <w:sz w:val="16"/>
+          <w:szCs w:val="16"/>
+        </w:rPr>
+        <w:t>(</w:t>
+      </w:r>
+      <w:r>
+        <w:rPr>
+          <w:rFonts w:cstheme="minorHAnsi"/>
+          <w:sz w:val="16"/>
+          <w:szCs w:val="16"/>
+        </w:rPr>
+        <w:t>3</w:t>
+      </w:r>
+      <w:r>
+        <w:rPr>
+          <w:rFonts w:cstheme="minorHAnsi"/>
+          <w:sz w:val="16"/>
+          <w:szCs w:val="16"/>
+        </w:rPr>
+        <w:t xml:space="preserve">, 'Random Award </w:t>
+      </w:r>
+      <w:r>
+        <w:rPr>
+          <w:rFonts w:cstheme="minorHAnsi"/>
+          <w:sz w:val="16"/>
+          <w:szCs w:val="16"/>
+        </w:rPr>
+        <w:t>3</w:t>
+      </w:r>
+      <w:r>
+        <w:rPr>
+          <w:rFonts w:cstheme="minorHAnsi"/>
+          <w:sz w:val="16"/>
+          <w:szCs w:val="16"/>
+        </w:rPr>
+        <w:t>', '</w:t>
+      </w:r>
+      <w:r>
+        <w:rPr>
+          <w:rFonts w:cstheme="minorHAnsi"/>
+          <w:sz w:val="16"/>
+          <w:szCs w:val="16"/>
+        </w:rPr>
+        <w:t xml:space="preserve">Some </w:t>
+      </w:r>
+      <w:proofErr w:type="spellStart"/>
+      <w:r>
+        <w:rPr>
+          <w:rFonts w:cstheme="minorHAnsi"/>
+          <w:sz w:val="16"/>
+          <w:szCs w:val="16"/>
+        </w:rPr>
+        <w:t>ThirdGuy</w:t>
+      </w:r>
+      <w:proofErr w:type="spellEnd"/>
+      <w:r>
+        <w:rPr>
+          <w:rFonts w:cstheme="minorHAnsi"/>
+          <w:sz w:val="16"/>
+          <w:szCs w:val="16"/>
+        </w:rPr>
+        <w:t>', '</w:t>
+      </w:r>
+      <w:proofErr w:type="spellStart"/>
+      <w:r>
+        <w:rPr>
+          <w:rFonts w:cstheme="minorHAnsi"/>
+          <w:sz w:val="16"/>
+          <w:szCs w:val="16"/>
+        </w:rPr>
+        <w:t>Some</w:t>
+      </w:r>
+      <w:r>
+        <w:rPr>
+          <w:rFonts w:cstheme="minorHAnsi"/>
+          <w:sz w:val="16"/>
+          <w:szCs w:val="16"/>
+        </w:rPr>
+        <w:t>.Third</w:t>
+      </w:r>
+      <w:r>
+        <w:rPr>
+          <w:rFonts w:cstheme="minorHAnsi"/>
+          <w:sz w:val="16"/>
+          <w:szCs w:val="16"/>
+        </w:rPr>
+        <w:t>@test.com</w:t>
+      </w:r>
+      <w:proofErr w:type="spellEnd"/>
+      <w:r>
+        <w:rPr>
+          <w:rFonts w:cstheme="minorHAnsi"/>
+          <w:sz w:val="16"/>
+          <w:szCs w:val="16"/>
+        </w:rPr>
+        <w:t xml:space="preserve">', </w:t>
+      </w:r>
+      <w:proofErr w:type="spellStart"/>
+      <w:r>
+        <w:rPr>
+          <w:rFonts w:cstheme="minorHAnsi"/>
+          <w:sz w:val="16"/>
+          <w:szCs w:val="16"/>
+        </w:rPr>
+        <w:t>CURRENT_TIMESTAMP</w:t>
+      </w:r>
+      <w:proofErr w:type="spellEnd"/>
+      <w:r>
+        <w:rPr>
+          <w:rFonts w:cstheme="minorHAnsi"/>
+          <w:sz w:val="16"/>
+          <w:szCs w:val="16"/>
+        </w:rPr>
+        <w:t>, 1)</w:t>
+      </w:r>
+      <w:r>
+        <w:rPr>
+          <w:rFonts w:cstheme="minorHAnsi"/>
+          <w:sz w:val="16"/>
+          <w:szCs w:val="16"/>
+        </w:rPr>
+        <w:t>,</w:t>
+      </w:r>
+    </w:p>
+    <w:p>
+      <w:pPr>
+        <w:spacing w:after="0"/>
+        <w:rPr>
+          <w:rFonts w:cstheme="minorHAnsi"/>
+          <w:sz w:val="16"/>
+          <w:szCs w:val="16"/>
+        </w:rPr>
+      </w:pPr>
+      <w:r>
+        <w:rPr>
+          <w:rFonts w:cstheme="minorHAnsi"/>
+          <w:sz w:val="16"/>
+          <w:szCs w:val="16"/>
+        </w:rPr>
+        <w:t>(</w:t>
+      </w:r>
+      <w:r>
+        <w:rPr>
+          <w:rFonts w:cstheme="minorHAnsi"/>
+          <w:sz w:val="16"/>
+          <w:szCs w:val="16"/>
+        </w:rPr>
+        <w:t>4</w:t>
+      </w:r>
+      <w:r>
+        <w:rPr>
+          <w:rFonts w:cstheme="minorHAnsi"/>
+          <w:sz w:val="16"/>
+          <w:szCs w:val="16"/>
+        </w:rPr>
+        <w:t xml:space="preserve">, 'Random Award </w:t>
+      </w:r>
+      <w:r>
+        <w:rPr>
+          <w:rFonts w:cstheme="minorHAnsi"/>
+          <w:sz w:val="16"/>
+          <w:szCs w:val="16"/>
+        </w:rPr>
+        <w:t>4</w:t>
+      </w:r>
+      <w:r>
+        <w:rPr>
+          <w:rFonts w:cstheme="minorHAnsi"/>
+          <w:sz w:val="16"/>
+          <w:szCs w:val="16"/>
+        </w:rPr>
+        <w:t>', '</w:t>
+      </w:r>
+      <w:r>
+        <w:rPr>
+          <w:rFonts w:cstheme="minorHAnsi"/>
+          <w:sz w:val="16"/>
+          <w:szCs w:val="16"/>
+        </w:rPr>
+        <w:t xml:space="preserve">Some </w:t>
+      </w:r>
+      <w:proofErr w:type="spellStart"/>
+      <w:r>
+        <w:rPr>
+          <w:rFonts w:cstheme="minorHAnsi"/>
+          <w:sz w:val="16"/>
+          <w:szCs w:val="16"/>
+        </w:rPr>
+        <w:t>FourthGuy</w:t>
+      </w:r>
+      <w:proofErr w:type="spellEnd"/>
+      <w:r>
+        <w:rPr>
+          <w:rFonts w:cstheme="minorHAnsi"/>
+          <w:sz w:val="16"/>
+          <w:szCs w:val="16"/>
+        </w:rPr>
+        <w:t>', '</w:t>
+      </w:r>
+      <w:proofErr w:type="spellStart"/>
+      <w:r>
+        <w:rPr>
+          <w:rFonts w:cstheme="minorHAnsi"/>
+          <w:sz w:val="16"/>
+          <w:szCs w:val="16"/>
+        </w:rPr>
+        <w:t>Some.</w:t>
+      </w:r>
+      <w:r>
+        <w:rPr>
+          <w:rFonts w:cstheme="minorHAnsi"/>
+          <w:sz w:val="16"/>
+          <w:szCs w:val="16"/>
+        </w:rPr>
+        <w:t>Fourth</w:t>
+      </w:r>
+      <w:r>
+        <w:rPr>
+          <w:rFonts w:cstheme="minorHAnsi"/>
+          <w:sz w:val="16"/>
+          <w:szCs w:val="16"/>
+        </w:rPr>
+        <w:t>@test.com</w:t>
+      </w:r>
+      <w:proofErr w:type="spellEnd"/>
+      <w:r>
+        <w:rPr>
+          <w:rFonts w:cstheme="minorHAnsi"/>
+          <w:sz w:val="16"/>
+          <w:szCs w:val="16"/>
+        </w:rPr>
+        <w:t xml:space="preserve">', </w:t>
+      </w:r>
+      <w:proofErr w:type="spellStart"/>
+      <w:r>
+        <w:rPr>
+          <w:rFonts w:cstheme="minorHAnsi"/>
+          <w:sz w:val="16"/>
+          <w:szCs w:val="16"/>
+        </w:rPr>
+        <w:t>CURRENT_TIMESTAMP</w:t>
+      </w:r>
+      <w:proofErr w:type="spellEnd"/>
+      <w:r>
+        <w:rPr>
+          <w:rFonts w:cstheme="minorHAnsi"/>
+          <w:sz w:val="16"/>
+          <w:szCs w:val="16"/>
+        </w:rPr>
+        <w:t>, 1)</w:t>
+      </w:r>
+      <w:r>
+        <w:rPr>
+          <w:rFonts w:cstheme="minorHAnsi"/>
+          <w:sz w:val="16"/>
+          <w:szCs w:val="16"/>
+        </w:rPr>
+        <w:t>,</w:t>
+      </w:r>
+    </w:p>
+    <w:p>
+      <w:pPr>
+        <w:spacing w:after="0"/>
+        <w:rPr>
+          <w:rFonts w:cstheme="minorHAnsi"/>
+          <w:sz w:val="16"/>
+          <w:szCs w:val="16"/>
+        </w:rPr>
+      </w:pPr>
+      <w:r>
+        <w:rPr>
+          <w:rFonts w:cstheme="minorHAnsi"/>
+          <w:sz w:val="16"/>
+          <w:szCs w:val="16"/>
+        </w:rPr>
+        <w:t>(</w:t>
+      </w:r>
+      <w:r>
+        <w:rPr>
+          <w:rFonts w:cstheme="minorHAnsi"/>
+          <w:sz w:val="16"/>
+          <w:szCs w:val="16"/>
+        </w:rPr>
+        <w:t>2</w:t>
+      </w:r>
+      <w:r>
+        <w:rPr>
+          <w:rFonts w:cstheme="minorHAnsi"/>
+          <w:sz w:val="16"/>
+          <w:szCs w:val="16"/>
+        </w:rPr>
+        <w:t xml:space="preserve">, 'Random Award </w:t>
+      </w:r>
+      <w:r>
+        <w:rPr>
+          <w:rFonts w:cstheme="minorHAnsi"/>
+          <w:sz w:val="16"/>
+          <w:szCs w:val="16"/>
+        </w:rPr>
+        <w:t>5</w:t>
+      </w:r>
+      <w:r>
+        <w:rPr>
+          <w:rFonts w:cstheme="minorHAnsi"/>
+          <w:sz w:val="16"/>
+          <w:szCs w:val="16"/>
+        </w:rPr>
+        <w:t>', '</w:t>
+      </w:r>
+      <w:r>
+        <w:rPr>
+          <w:rFonts w:cstheme="minorHAnsi"/>
+          <w:sz w:val="16"/>
+          <w:szCs w:val="16"/>
+        </w:rPr>
+        <w:t xml:space="preserve">Some </w:t>
+      </w:r>
+      <w:proofErr w:type="spellStart"/>
+      <w:r>
+        <w:rPr>
+          <w:rFonts w:cstheme="minorHAnsi"/>
+          <w:sz w:val="16"/>
+          <w:szCs w:val="16"/>
+        </w:rPr>
+        <w:t>FifthPerson</w:t>
+      </w:r>
+      <w:proofErr w:type="spellEnd"/>
+      <w:r>
+        <w:rPr>
+          <w:rFonts w:cstheme="minorHAnsi"/>
+          <w:sz w:val="16"/>
+          <w:szCs w:val="16"/>
+        </w:rPr>
+        <w:t>', '</w:t>
+      </w:r>
+      <w:proofErr w:type="spellStart"/>
+      <w:r>
+        <w:rPr>
+          <w:rFonts w:cstheme="minorHAnsi"/>
+          <w:sz w:val="16"/>
+          <w:szCs w:val="16"/>
+        </w:rPr>
+        <w:t>Some.</w:t>
+      </w:r>
+      <w:r>
+        <w:rPr>
+          <w:rFonts w:cstheme="minorHAnsi"/>
+          <w:sz w:val="16"/>
+          <w:szCs w:val="16"/>
+        </w:rPr>
+        <w:t>Person</w:t>
+      </w:r>
+      <w:r>
+        <w:rPr>
+          <w:rFonts w:cstheme="minorHAnsi"/>
+          <w:sz w:val="16"/>
+          <w:szCs w:val="16"/>
+        </w:rPr>
+        <w:t>@test.com</w:t>
+      </w:r>
+      <w:proofErr w:type="spellEnd"/>
+      <w:r>
+        <w:rPr>
+          <w:rFonts w:cstheme="minorHAnsi"/>
+          <w:sz w:val="16"/>
+          <w:szCs w:val="16"/>
+        </w:rPr>
+        <w:t xml:space="preserve">', </w:t>
+      </w:r>
+      <w:proofErr w:type="spellStart"/>
+      <w:r>
+        <w:rPr>
+          <w:rFonts w:cstheme="minorHAnsi"/>
+          <w:sz w:val="16"/>
+          <w:szCs w:val="16"/>
+        </w:rPr>
+        <w:t>CURRENT_TIMESTAMP</w:t>
+      </w:r>
+      <w:proofErr w:type="spellEnd"/>
+      <w:r>
+        <w:rPr>
+          <w:rFonts w:cstheme="minorHAnsi"/>
+          <w:sz w:val="16"/>
+          <w:szCs w:val="16"/>
+        </w:rPr>
+        <w:t>, 1)</w:t>
+      </w:r>
+      <w:r>
+        <w:rPr>
+          <w:rFonts w:cstheme="minorHAnsi"/>
+          <w:sz w:val="16"/>
+          <w:szCs w:val="16"/>
+        </w:rPr>
+        <w:t>,</w:t>
+      </w:r>
+    </w:p>
+    <w:p>
+      <w:pPr>
+        <w:spacing w:after="0"/>
+        <w:rPr>
+          <w:rFonts w:cstheme="minorHAnsi"/>
+          <w:sz w:val="16"/>
+          <w:szCs w:val="16"/>
+        </w:rPr>
+      </w:pPr>
+      <w:r>
+        <w:rPr>
+          <w:rFonts w:cstheme="minorHAnsi"/>
+          <w:sz w:val="16"/>
+          <w:szCs w:val="16"/>
+        </w:rPr>
+        <w:t>(0, 'Random Award 1', 'Jayden Daniels', '</w:t>
+      </w:r>
+      <w:proofErr w:type="spellStart"/>
+      <w:r>
+        <w:rPr>
+          <w:rFonts w:cstheme="minorHAnsi"/>
+          <w:sz w:val="16"/>
+          <w:szCs w:val="16"/>
+        </w:rPr>
+        <w:t>Jayden.Daniels@test.com</w:t>
+      </w:r>
+      <w:proofErr w:type="spellEnd"/>
+      <w:r>
+        <w:rPr>
+          <w:rFonts w:cstheme="minorHAnsi"/>
+          <w:sz w:val="16"/>
+          <w:szCs w:val="16"/>
+        </w:rPr>
+        <w:t xml:space="preserve">', </w:t>
+      </w:r>
+      <w:proofErr w:type="spellStart"/>
+      <w:r>
+        <w:rPr>
+          <w:rFonts w:cstheme="minorHAnsi"/>
+          <w:sz w:val="16"/>
+          <w:szCs w:val="16"/>
+        </w:rPr>
+        <w:t>CURRENT_TIMESTAMP</w:t>
+      </w:r>
+      <w:proofErr w:type="spellEnd"/>
+      <w:r>
+        <w:rPr>
+          <w:rFonts w:cstheme="minorHAnsi"/>
+          <w:sz w:val="16"/>
+          <w:szCs w:val="16"/>
+        </w:rPr>
+        <w:t>, 1</w:t>
+      </w:r>
+      <w:proofErr w:type="gramStart"/>
+      <w:r>
+        <w:rPr>
+          <w:rFonts w:cstheme="minorHAnsi"/>
+          <w:sz w:val="16"/>
+          <w:szCs w:val="16"/>
+        </w:rPr>
+        <w:t>)</w:t>
+      </w:r>
+      <w:r>
+        <w:rPr>
+          <w:rFonts w:cstheme="minorHAnsi"/>
+          <w:sz w:val="16"/>
+          <w:szCs w:val="16"/>
+        </w:rPr>
+        <w:t>;</w:t>
+      </w:r>
+      <w:bookmarkEnd w:id="0"/>
+      <w:proofErr w:type="gramEnd"/>
     </w:p>
     <w:sectPr>
       <w:pgSz w:w="12240" w:h="15840"/>

</xml_diff>